<commit_message>
experiences finished, abilities till langauges finished, tools until redis is done
</commit_message>
<xml_diff>
--- a/New Microsoft Word Document.docx
+++ b/New Microsoft Word Document.docx
@@ -6561,23 +6561,25 @@
           <w:sz w:val="24"/>
           <w:szCs w:val="32"/>
         </w:rPr>
-        <w:t xml:space="preserve">Music Visualizer is a set of Processing3 codes which displays music responsive beautiful visuals. As of now I have made 6 music </w:t>
-      </w:r>
-      <w:r>
-        <w:rPr>
-          <w:rFonts w:ascii="Courier New" w:hAnsi="Courier New" w:cs="Courier New"/>
-          <w:sz w:val="24"/>
-          <w:szCs w:val="32"/>
-        </w:rPr>
-        <w:t>visualizer</w:t>
-      </w:r>
-      <w:r>
-        <w:rPr>
-          <w:rFonts w:ascii="Courier New" w:hAnsi="Courier New" w:cs="Courier New"/>
-          <w:sz w:val="24"/>
-          <w:szCs w:val="32"/>
-        </w:rPr>
-        <w:t xml:space="preserve"> with Processing3 and ddf/minim java audio Library</w:t>
+        <w:t xml:space="preserve">Music Visualizer is a set of Processing3 codes which displays music responsive beautiful visuals. As of now I have made 6 music visualizer with Processing3 and </w:t>
+      </w:r>
+      <w:proofErr w:type="spellStart"/>
+      <w:r>
+        <w:rPr>
+          <w:rFonts w:ascii="Courier New" w:hAnsi="Courier New" w:cs="Courier New"/>
+          <w:sz w:val="24"/>
+          <w:szCs w:val="32"/>
+        </w:rPr>
+        <w:t>ddf</w:t>
+      </w:r>
+      <w:proofErr w:type="spellEnd"/>
+      <w:r>
+        <w:rPr>
+          <w:rFonts w:ascii="Courier New" w:hAnsi="Courier New" w:cs="Courier New"/>
+          <w:sz w:val="24"/>
+          <w:szCs w:val="32"/>
+        </w:rPr>
+        <w:t>/minim java audio Library</w:t>
       </w:r>
       <w:r>
         <w:rPr>
@@ -6601,11 +6603,1006 @@
     </w:p>
     <w:p>
       <w:pPr>
-        <w:pStyle w:val="ListParagraph"/>
-        <w:numPr>
-          <w:ilvl w:val="0"/>
-          <w:numId w:val="3"/>
-        </w:numPr>
+        <w:jc w:val="both"/>
+        <w:rPr>
+          <w:rFonts w:ascii="Courier New" w:hAnsi="Courier New" w:cs="Courier New"/>
+          <w:sz w:val="24"/>
+          <w:szCs w:val="32"/>
+        </w:rPr>
+      </w:pPr>
+    </w:p>
+    <w:p>
+      <w:pPr>
+        <w:jc w:val="both"/>
+        <w:rPr>
+          <w:rFonts w:ascii="Courier New" w:hAnsi="Courier New" w:cs="Courier New"/>
+          <w:sz w:val="24"/>
+          <w:szCs w:val="32"/>
+        </w:rPr>
+      </w:pPr>
+    </w:p>
+    <w:p>
+      <w:pPr>
+        <w:jc w:val="both"/>
+        <w:rPr>
+          <w:rFonts w:ascii="Courier New" w:hAnsi="Courier New" w:cs="Courier New"/>
+          <w:sz w:val="24"/>
+          <w:szCs w:val="32"/>
+        </w:rPr>
+      </w:pPr>
+    </w:p>
+    <w:p>
+      <w:pPr>
+        <w:jc w:val="both"/>
+        <w:rPr>
+          <w:rFonts w:ascii="Courier New" w:hAnsi="Courier New" w:cs="Courier New"/>
+          <w:sz w:val="24"/>
+          <w:szCs w:val="32"/>
+        </w:rPr>
+      </w:pPr>
+    </w:p>
+    <w:p>
+      <w:pPr>
+        <w:jc w:val="both"/>
+        <w:rPr>
+          <w:rFonts w:ascii="Courier New" w:hAnsi="Courier New" w:cs="Courier New"/>
+          <w:sz w:val="24"/>
+          <w:szCs w:val="32"/>
+        </w:rPr>
+      </w:pPr>
+    </w:p>
+    <w:p>
+      <w:pPr>
+        <w:jc w:val="both"/>
+        <w:rPr>
+          <w:rFonts w:ascii="Courier New" w:hAnsi="Courier New" w:cs="Courier New"/>
+          <w:sz w:val="24"/>
+          <w:szCs w:val="32"/>
+        </w:rPr>
+      </w:pPr>
+    </w:p>
+    <w:p>
+      <w:pPr>
+        <w:shd w:val="clear" w:color="auto" w:fill="1E1E1E"/>
+        <w:spacing w:after="0" w:line="285" w:lineRule="atLeast"/>
+        <w:rPr>
+          <w:rFonts w:ascii="Consolas" w:eastAsia="Times New Roman" w:hAnsi="Consolas" w:cs="Times New Roman"/>
+          <w:color w:val="D4D4D4"/>
+          <w:sz w:val="21"/>
+          <w:szCs w:val="21"/>
+          <w:lang w:eastAsia="en-IN"/>
+        </w:rPr>
+      </w:pPr>
+      <w:r>
+        <w:rPr>
+          <w:rFonts w:ascii="Consolas" w:eastAsia="Times New Roman" w:hAnsi="Consolas" w:cs="Times New Roman"/>
+          <w:color w:val="808080"/>
+          <w:sz w:val="21"/>
+          <w:szCs w:val="21"/>
+          <w:lang w:eastAsia="en-IN"/>
+        </w:rPr>
+        <w:t>&lt;</w:t>
+      </w:r>
+      <w:r>
+        <w:rPr>
+          <w:rFonts w:ascii="Consolas" w:eastAsia="Times New Roman" w:hAnsi="Consolas" w:cs="Times New Roman"/>
+          <w:color w:val="569CD6"/>
+          <w:sz w:val="21"/>
+          <w:szCs w:val="21"/>
+          <w:lang w:eastAsia="en-IN"/>
+        </w:rPr>
+        <w:t>li</w:t>
+      </w:r>
+      <w:r>
+        <w:rPr>
+          <w:rFonts w:ascii="Consolas" w:eastAsia="Times New Roman" w:hAnsi="Consolas" w:cs="Times New Roman"/>
+          <w:color w:val="808080"/>
+          <w:sz w:val="21"/>
+          <w:szCs w:val="21"/>
+          <w:lang w:eastAsia="en-IN"/>
+        </w:rPr>
+        <w:t>&gt;</w:t>
+      </w:r>
+    </w:p>
+    <w:p>
+      <w:pPr>
+        <w:shd w:val="clear" w:color="auto" w:fill="1E1E1E"/>
+        <w:spacing w:after="0" w:line="285" w:lineRule="atLeast"/>
+        <w:rPr>
+          <w:rFonts w:ascii="Consolas" w:eastAsia="Times New Roman" w:hAnsi="Consolas" w:cs="Times New Roman"/>
+          <w:color w:val="D4D4D4"/>
+          <w:sz w:val="21"/>
+          <w:szCs w:val="21"/>
+          <w:lang w:eastAsia="en-IN"/>
+        </w:rPr>
+      </w:pPr>
+      <w:r>
+        <w:rPr>
+          <w:rFonts w:ascii="Consolas" w:eastAsia="Times New Roman" w:hAnsi="Consolas" w:cs="Times New Roman"/>
+          <w:color w:val="D4D4D4"/>
+          <w:sz w:val="21"/>
+          <w:szCs w:val="21"/>
+          <w:lang w:eastAsia="en-IN"/>
+        </w:rPr>
+        <w:t>                                </w:t>
+      </w:r>
+      <w:r>
+        <w:rPr>
+          <w:rFonts w:ascii="Consolas" w:eastAsia="Times New Roman" w:hAnsi="Consolas" w:cs="Times New Roman"/>
+          <w:color w:val="808080"/>
+          <w:sz w:val="21"/>
+          <w:szCs w:val="21"/>
+          <w:lang w:eastAsia="en-IN"/>
+        </w:rPr>
+        <w:t>&lt;</w:t>
+      </w:r>
+      <w:r>
+        <w:rPr>
+          <w:rFonts w:ascii="Consolas" w:eastAsia="Times New Roman" w:hAnsi="Consolas" w:cs="Times New Roman"/>
+          <w:color w:val="569CD6"/>
+          <w:sz w:val="21"/>
+          <w:szCs w:val="21"/>
+          <w:lang w:eastAsia="en-IN"/>
+        </w:rPr>
+        <w:t>span</w:t>
+      </w:r>
+      <w:r>
+        <w:rPr>
+          <w:rFonts w:ascii="Consolas" w:eastAsia="Times New Roman" w:hAnsi="Consolas" w:cs="Times New Roman"/>
+          <w:color w:val="D4D4D4"/>
+          <w:sz w:val="21"/>
+          <w:szCs w:val="21"/>
+          <w:lang w:eastAsia="en-IN"/>
+        </w:rPr>
+        <w:t> </w:t>
+      </w:r>
+      <w:r>
+        <w:rPr>
+          <w:rFonts w:ascii="Consolas" w:eastAsia="Times New Roman" w:hAnsi="Consolas" w:cs="Times New Roman"/>
+          <w:color w:val="9CDCFE"/>
+          <w:sz w:val="21"/>
+          <w:szCs w:val="21"/>
+          <w:lang w:eastAsia="en-IN"/>
+        </w:rPr>
+        <w:t>class</w:t>
+      </w:r>
+      <w:r>
+        <w:rPr>
+          <w:rFonts w:ascii="Consolas" w:eastAsia="Times New Roman" w:hAnsi="Consolas" w:cs="Times New Roman"/>
+          <w:color w:val="D4D4D4"/>
+          <w:sz w:val="21"/>
+          <w:szCs w:val="21"/>
+          <w:lang w:eastAsia="en-IN"/>
+        </w:rPr>
+        <w:t>=</w:t>
+      </w:r>
+      <w:r>
+        <w:rPr>
+          <w:rFonts w:ascii="Consolas" w:eastAsia="Times New Roman" w:hAnsi="Consolas" w:cs="Times New Roman"/>
+          <w:color w:val="CE9178"/>
+          <w:sz w:val="21"/>
+          <w:szCs w:val="21"/>
+          <w:lang w:eastAsia="en-IN"/>
+        </w:rPr>
+        <w:t>"ability-title"</w:t>
+      </w:r>
+      <w:r>
+        <w:rPr>
+          <w:rFonts w:ascii="Consolas" w:eastAsia="Times New Roman" w:hAnsi="Consolas" w:cs="Times New Roman"/>
+          <w:color w:val="808080"/>
+          <w:sz w:val="21"/>
+          <w:szCs w:val="21"/>
+          <w:lang w:eastAsia="en-IN"/>
+        </w:rPr>
+        <w:t>&gt;</w:t>
+      </w:r>
+      <w:r>
+        <w:rPr>
+          <w:rFonts w:ascii="Consolas" w:eastAsia="Times New Roman" w:hAnsi="Consolas" w:cs="Times New Roman"/>
+          <w:color w:val="D4D4D4"/>
+          <w:sz w:val="21"/>
+          <w:szCs w:val="21"/>
+          <w:lang w:eastAsia="en-IN"/>
+        </w:rPr>
+        <w:t>C/C++</w:t>
+      </w:r>
+      <w:r>
+        <w:rPr>
+          <w:rFonts w:ascii="Consolas" w:eastAsia="Times New Roman" w:hAnsi="Consolas" w:cs="Times New Roman"/>
+          <w:color w:val="808080"/>
+          <w:sz w:val="21"/>
+          <w:szCs w:val="21"/>
+          <w:lang w:eastAsia="en-IN"/>
+        </w:rPr>
+        <w:t>&lt;/</w:t>
+      </w:r>
+      <w:r>
+        <w:rPr>
+          <w:rFonts w:ascii="Consolas" w:eastAsia="Times New Roman" w:hAnsi="Consolas" w:cs="Times New Roman"/>
+          <w:color w:val="569CD6"/>
+          <w:sz w:val="21"/>
+          <w:szCs w:val="21"/>
+          <w:lang w:eastAsia="en-IN"/>
+        </w:rPr>
+        <w:t>span</w:t>
+      </w:r>
+      <w:r>
+        <w:rPr>
+          <w:rFonts w:ascii="Consolas" w:eastAsia="Times New Roman" w:hAnsi="Consolas" w:cs="Times New Roman"/>
+          <w:color w:val="808080"/>
+          <w:sz w:val="21"/>
+          <w:szCs w:val="21"/>
+          <w:lang w:eastAsia="en-IN"/>
+        </w:rPr>
+        <w:t>&gt;</w:t>
+      </w:r>
+    </w:p>
+    <w:p>
+      <w:pPr>
+        <w:shd w:val="clear" w:color="auto" w:fill="1E1E1E"/>
+        <w:spacing w:after="0" w:line="285" w:lineRule="atLeast"/>
+        <w:rPr>
+          <w:rFonts w:ascii="Consolas" w:eastAsia="Times New Roman" w:hAnsi="Consolas" w:cs="Times New Roman"/>
+          <w:color w:val="D4D4D4"/>
+          <w:sz w:val="21"/>
+          <w:szCs w:val="21"/>
+          <w:lang w:eastAsia="en-IN"/>
+        </w:rPr>
+      </w:pPr>
+      <w:r>
+        <w:rPr>
+          <w:rFonts w:ascii="Consolas" w:eastAsia="Times New Roman" w:hAnsi="Consolas" w:cs="Times New Roman"/>
+          <w:color w:val="D4D4D4"/>
+          <w:sz w:val="21"/>
+          <w:szCs w:val="21"/>
+          <w:lang w:eastAsia="en-IN"/>
+        </w:rPr>
+        <w:t>                                </w:t>
+      </w:r>
+      <w:r>
+        <w:rPr>
+          <w:rFonts w:ascii="Consolas" w:eastAsia="Times New Roman" w:hAnsi="Consolas" w:cs="Times New Roman"/>
+          <w:color w:val="808080"/>
+          <w:sz w:val="21"/>
+          <w:szCs w:val="21"/>
+          <w:lang w:eastAsia="en-IN"/>
+        </w:rPr>
+        <w:t>&lt;</w:t>
+      </w:r>
+      <w:r>
+        <w:rPr>
+          <w:rFonts w:ascii="Consolas" w:eastAsia="Times New Roman" w:hAnsi="Consolas" w:cs="Times New Roman"/>
+          <w:color w:val="569CD6"/>
+          <w:sz w:val="21"/>
+          <w:szCs w:val="21"/>
+          <w:lang w:eastAsia="en-IN"/>
+        </w:rPr>
+        <w:t>span</w:t>
+      </w:r>
+      <w:r>
+        <w:rPr>
+          <w:rFonts w:ascii="Consolas" w:eastAsia="Times New Roman" w:hAnsi="Consolas" w:cs="Times New Roman"/>
+          <w:color w:val="D4D4D4"/>
+          <w:sz w:val="21"/>
+          <w:szCs w:val="21"/>
+          <w:lang w:eastAsia="en-IN"/>
+        </w:rPr>
+        <w:t> </w:t>
+      </w:r>
+      <w:r>
+        <w:rPr>
+          <w:rFonts w:ascii="Consolas" w:eastAsia="Times New Roman" w:hAnsi="Consolas" w:cs="Times New Roman"/>
+          <w:color w:val="9CDCFE"/>
+          <w:sz w:val="21"/>
+          <w:szCs w:val="21"/>
+          <w:lang w:eastAsia="en-IN"/>
+        </w:rPr>
+        <w:t>class</w:t>
+      </w:r>
+      <w:r>
+        <w:rPr>
+          <w:rFonts w:ascii="Consolas" w:eastAsia="Times New Roman" w:hAnsi="Consolas" w:cs="Times New Roman"/>
+          <w:color w:val="D4D4D4"/>
+          <w:sz w:val="21"/>
+          <w:szCs w:val="21"/>
+          <w:lang w:eastAsia="en-IN"/>
+        </w:rPr>
+        <w:t>=</w:t>
+      </w:r>
+      <w:r>
+        <w:rPr>
+          <w:rFonts w:ascii="Consolas" w:eastAsia="Times New Roman" w:hAnsi="Consolas" w:cs="Times New Roman"/>
+          <w:color w:val="CE9178"/>
+          <w:sz w:val="21"/>
+          <w:szCs w:val="21"/>
+          <w:lang w:eastAsia="en-IN"/>
+        </w:rPr>
+        <w:t>"ability-score"</w:t>
+      </w:r>
+      <w:r>
+        <w:rPr>
+          <w:rFonts w:ascii="Consolas" w:eastAsia="Times New Roman" w:hAnsi="Consolas" w:cs="Times New Roman"/>
+          <w:color w:val="808080"/>
+          <w:sz w:val="21"/>
+          <w:szCs w:val="21"/>
+          <w:lang w:eastAsia="en-IN"/>
+        </w:rPr>
+        <w:t>&gt;</w:t>
+      </w:r>
+    </w:p>
+    <w:p>
+      <w:pPr>
+        <w:shd w:val="clear" w:color="auto" w:fill="1E1E1E"/>
+        <w:spacing w:after="0" w:line="285" w:lineRule="atLeast"/>
+        <w:rPr>
+          <w:rFonts w:ascii="Consolas" w:eastAsia="Times New Roman" w:hAnsi="Consolas" w:cs="Times New Roman"/>
+          <w:color w:val="D4D4D4"/>
+          <w:sz w:val="21"/>
+          <w:szCs w:val="21"/>
+          <w:lang w:eastAsia="en-IN"/>
+        </w:rPr>
+      </w:pPr>
+      <w:r>
+        <w:rPr>
+          <w:rFonts w:ascii="Consolas" w:eastAsia="Times New Roman" w:hAnsi="Consolas" w:cs="Times New Roman"/>
+          <w:color w:val="D4D4D4"/>
+          <w:sz w:val="21"/>
+          <w:szCs w:val="21"/>
+          <w:lang w:eastAsia="en-IN"/>
+        </w:rPr>
+        <w:t>                                    </w:t>
+      </w:r>
+      <w:r>
+        <w:rPr>
+          <w:rFonts w:ascii="Consolas" w:eastAsia="Times New Roman" w:hAnsi="Consolas" w:cs="Times New Roman"/>
+          <w:color w:val="808080"/>
+          <w:sz w:val="21"/>
+          <w:szCs w:val="21"/>
+          <w:lang w:eastAsia="en-IN"/>
+        </w:rPr>
+        <w:t>&lt;</w:t>
+      </w:r>
+      <w:r>
+        <w:rPr>
+          <w:rFonts w:ascii="Consolas" w:eastAsia="Times New Roman" w:hAnsi="Consolas" w:cs="Times New Roman"/>
+          <w:color w:val="569CD6"/>
+          <w:sz w:val="21"/>
+          <w:szCs w:val="21"/>
+          <w:lang w:eastAsia="en-IN"/>
+        </w:rPr>
+        <w:t>span</w:t>
+      </w:r>
+      <w:r>
+        <w:rPr>
+          <w:rFonts w:ascii="Consolas" w:eastAsia="Times New Roman" w:hAnsi="Consolas" w:cs="Times New Roman"/>
+          <w:color w:val="D4D4D4"/>
+          <w:sz w:val="21"/>
+          <w:szCs w:val="21"/>
+          <w:lang w:eastAsia="en-IN"/>
+        </w:rPr>
+        <w:t> </w:t>
+      </w:r>
+      <w:r>
+        <w:rPr>
+          <w:rFonts w:ascii="Consolas" w:eastAsia="Times New Roman" w:hAnsi="Consolas" w:cs="Times New Roman"/>
+          <w:color w:val="9CDCFE"/>
+          <w:sz w:val="21"/>
+          <w:szCs w:val="21"/>
+          <w:lang w:eastAsia="en-IN"/>
+        </w:rPr>
+        <w:t>class</w:t>
+      </w:r>
+      <w:r>
+        <w:rPr>
+          <w:rFonts w:ascii="Consolas" w:eastAsia="Times New Roman" w:hAnsi="Consolas" w:cs="Times New Roman"/>
+          <w:color w:val="D4D4D4"/>
+          <w:sz w:val="21"/>
+          <w:szCs w:val="21"/>
+          <w:lang w:eastAsia="en-IN"/>
+        </w:rPr>
+        <w:t>=</w:t>
+      </w:r>
+      <w:r>
+        <w:rPr>
+          <w:rFonts w:ascii="Consolas" w:eastAsia="Times New Roman" w:hAnsi="Consolas" w:cs="Times New Roman"/>
+          <w:color w:val="CE9178"/>
+          <w:sz w:val="21"/>
+          <w:szCs w:val="21"/>
+          <w:lang w:eastAsia="en-IN"/>
+        </w:rPr>
+        <w:t>"glyphicon glyphicon-star filled"</w:t>
+      </w:r>
+      <w:r>
+        <w:rPr>
+          <w:rFonts w:ascii="Consolas" w:eastAsia="Times New Roman" w:hAnsi="Consolas" w:cs="Times New Roman"/>
+          <w:color w:val="808080"/>
+          <w:sz w:val="21"/>
+          <w:szCs w:val="21"/>
+          <w:lang w:eastAsia="en-IN"/>
+        </w:rPr>
+        <w:t>&gt;&lt;/</w:t>
+      </w:r>
+      <w:r>
+        <w:rPr>
+          <w:rFonts w:ascii="Consolas" w:eastAsia="Times New Roman" w:hAnsi="Consolas" w:cs="Times New Roman"/>
+          <w:color w:val="569CD6"/>
+          <w:sz w:val="21"/>
+          <w:szCs w:val="21"/>
+          <w:lang w:eastAsia="en-IN"/>
+        </w:rPr>
+        <w:t>span</w:t>
+      </w:r>
+      <w:r>
+        <w:rPr>
+          <w:rFonts w:ascii="Consolas" w:eastAsia="Times New Roman" w:hAnsi="Consolas" w:cs="Times New Roman"/>
+          <w:color w:val="808080"/>
+          <w:sz w:val="21"/>
+          <w:szCs w:val="21"/>
+          <w:lang w:eastAsia="en-IN"/>
+        </w:rPr>
+        <w:t>&gt;</w:t>
+      </w:r>
+    </w:p>
+    <w:p>
+      <w:pPr>
+        <w:shd w:val="clear" w:color="auto" w:fill="1E1E1E"/>
+        <w:spacing w:after="0" w:line="285" w:lineRule="atLeast"/>
+        <w:rPr>
+          <w:rFonts w:ascii="Consolas" w:eastAsia="Times New Roman" w:hAnsi="Consolas" w:cs="Times New Roman"/>
+          <w:color w:val="D4D4D4"/>
+          <w:sz w:val="21"/>
+          <w:szCs w:val="21"/>
+          <w:lang w:eastAsia="en-IN"/>
+        </w:rPr>
+      </w:pPr>
+      <w:r>
+        <w:rPr>
+          <w:rFonts w:ascii="Consolas" w:eastAsia="Times New Roman" w:hAnsi="Consolas" w:cs="Times New Roman"/>
+          <w:color w:val="D4D4D4"/>
+          <w:sz w:val="21"/>
+          <w:szCs w:val="21"/>
+          <w:lang w:eastAsia="en-IN"/>
+        </w:rPr>
+        <w:t>                                </w:t>
+      </w:r>
+      <w:r>
+        <w:rPr>
+          <w:rFonts w:ascii="Consolas" w:eastAsia="Times New Roman" w:hAnsi="Consolas" w:cs="Times New Roman"/>
+          <w:color w:val="808080"/>
+          <w:sz w:val="21"/>
+          <w:szCs w:val="21"/>
+          <w:lang w:eastAsia="en-IN"/>
+        </w:rPr>
+        <w:t>&lt;</w:t>
+      </w:r>
+      <w:r>
+        <w:rPr>
+          <w:rFonts w:ascii="Consolas" w:eastAsia="Times New Roman" w:hAnsi="Consolas" w:cs="Times New Roman"/>
+          <w:color w:val="569CD6"/>
+          <w:sz w:val="21"/>
+          <w:szCs w:val="21"/>
+          <w:lang w:eastAsia="en-IN"/>
+        </w:rPr>
+        <w:t>span</w:t>
+      </w:r>
+      <w:r>
+        <w:rPr>
+          <w:rFonts w:ascii="Consolas" w:eastAsia="Times New Roman" w:hAnsi="Consolas" w:cs="Times New Roman"/>
+          <w:color w:val="D4D4D4"/>
+          <w:sz w:val="21"/>
+          <w:szCs w:val="21"/>
+          <w:lang w:eastAsia="en-IN"/>
+        </w:rPr>
+        <w:t> </w:t>
+      </w:r>
+      <w:r>
+        <w:rPr>
+          <w:rFonts w:ascii="Consolas" w:eastAsia="Times New Roman" w:hAnsi="Consolas" w:cs="Times New Roman"/>
+          <w:color w:val="9CDCFE"/>
+          <w:sz w:val="21"/>
+          <w:szCs w:val="21"/>
+          <w:lang w:eastAsia="en-IN"/>
+        </w:rPr>
+        <w:t>class</w:t>
+      </w:r>
+      <w:r>
+        <w:rPr>
+          <w:rFonts w:ascii="Consolas" w:eastAsia="Times New Roman" w:hAnsi="Consolas" w:cs="Times New Roman"/>
+          <w:color w:val="D4D4D4"/>
+          <w:sz w:val="21"/>
+          <w:szCs w:val="21"/>
+          <w:lang w:eastAsia="en-IN"/>
+        </w:rPr>
+        <w:t>=</w:t>
+      </w:r>
+      <w:r>
+        <w:rPr>
+          <w:rFonts w:ascii="Consolas" w:eastAsia="Times New Roman" w:hAnsi="Consolas" w:cs="Times New Roman"/>
+          <w:color w:val="CE9178"/>
+          <w:sz w:val="21"/>
+          <w:szCs w:val="21"/>
+          <w:lang w:eastAsia="en-IN"/>
+        </w:rPr>
+        <w:t>"glyphicon glyphicon-star filled"</w:t>
+      </w:r>
+      <w:r>
+        <w:rPr>
+          <w:rFonts w:ascii="Consolas" w:eastAsia="Times New Roman" w:hAnsi="Consolas" w:cs="Times New Roman"/>
+          <w:color w:val="808080"/>
+          <w:sz w:val="21"/>
+          <w:szCs w:val="21"/>
+          <w:lang w:eastAsia="en-IN"/>
+        </w:rPr>
+        <w:t>&gt;&lt;/</w:t>
+      </w:r>
+      <w:r>
+        <w:rPr>
+          <w:rFonts w:ascii="Consolas" w:eastAsia="Times New Roman" w:hAnsi="Consolas" w:cs="Times New Roman"/>
+          <w:color w:val="569CD6"/>
+          <w:sz w:val="21"/>
+          <w:szCs w:val="21"/>
+          <w:lang w:eastAsia="en-IN"/>
+        </w:rPr>
+        <w:t>span</w:t>
+      </w:r>
+      <w:r>
+        <w:rPr>
+          <w:rFonts w:ascii="Consolas" w:eastAsia="Times New Roman" w:hAnsi="Consolas" w:cs="Times New Roman"/>
+          <w:color w:val="808080"/>
+          <w:sz w:val="21"/>
+          <w:szCs w:val="21"/>
+          <w:lang w:eastAsia="en-IN"/>
+        </w:rPr>
+        <w:t>&gt;</w:t>
+      </w:r>
+    </w:p>
+    <w:p>
+      <w:pPr>
+        <w:shd w:val="clear" w:color="auto" w:fill="1E1E1E"/>
+        <w:spacing w:after="0" w:line="285" w:lineRule="atLeast"/>
+        <w:rPr>
+          <w:rFonts w:ascii="Consolas" w:eastAsia="Times New Roman" w:hAnsi="Consolas" w:cs="Times New Roman"/>
+          <w:color w:val="D4D4D4"/>
+          <w:sz w:val="21"/>
+          <w:szCs w:val="21"/>
+          <w:lang w:eastAsia="en-IN"/>
+        </w:rPr>
+      </w:pPr>
+      <w:r>
+        <w:rPr>
+          <w:rFonts w:ascii="Consolas" w:eastAsia="Times New Roman" w:hAnsi="Consolas" w:cs="Times New Roman"/>
+          <w:color w:val="D4D4D4"/>
+          <w:sz w:val="21"/>
+          <w:szCs w:val="21"/>
+          <w:lang w:eastAsia="en-IN"/>
+        </w:rPr>
+        <w:t>                                </w:t>
+      </w:r>
+      <w:r>
+        <w:rPr>
+          <w:rFonts w:ascii="Consolas" w:eastAsia="Times New Roman" w:hAnsi="Consolas" w:cs="Times New Roman"/>
+          <w:color w:val="808080"/>
+          <w:sz w:val="21"/>
+          <w:szCs w:val="21"/>
+          <w:lang w:eastAsia="en-IN"/>
+        </w:rPr>
+        <w:t>&lt;</w:t>
+      </w:r>
+      <w:r>
+        <w:rPr>
+          <w:rFonts w:ascii="Consolas" w:eastAsia="Times New Roman" w:hAnsi="Consolas" w:cs="Times New Roman"/>
+          <w:color w:val="569CD6"/>
+          <w:sz w:val="21"/>
+          <w:szCs w:val="21"/>
+          <w:lang w:eastAsia="en-IN"/>
+        </w:rPr>
+        <w:t>span</w:t>
+      </w:r>
+      <w:r>
+        <w:rPr>
+          <w:rFonts w:ascii="Consolas" w:eastAsia="Times New Roman" w:hAnsi="Consolas" w:cs="Times New Roman"/>
+          <w:color w:val="D4D4D4"/>
+          <w:sz w:val="21"/>
+          <w:szCs w:val="21"/>
+          <w:lang w:eastAsia="en-IN"/>
+        </w:rPr>
+        <w:t> </w:t>
+      </w:r>
+      <w:r>
+        <w:rPr>
+          <w:rFonts w:ascii="Consolas" w:eastAsia="Times New Roman" w:hAnsi="Consolas" w:cs="Times New Roman"/>
+          <w:color w:val="9CDCFE"/>
+          <w:sz w:val="21"/>
+          <w:szCs w:val="21"/>
+          <w:lang w:eastAsia="en-IN"/>
+        </w:rPr>
+        <w:t>class</w:t>
+      </w:r>
+      <w:r>
+        <w:rPr>
+          <w:rFonts w:ascii="Consolas" w:eastAsia="Times New Roman" w:hAnsi="Consolas" w:cs="Times New Roman"/>
+          <w:color w:val="D4D4D4"/>
+          <w:sz w:val="21"/>
+          <w:szCs w:val="21"/>
+          <w:lang w:eastAsia="en-IN"/>
+        </w:rPr>
+        <w:t>=</w:t>
+      </w:r>
+      <w:r>
+        <w:rPr>
+          <w:rFonts w:ascii="Consolas" w:eastAsia="Times New Roman" w:hAnsi="Consolas" w:cs="Times New Roman"/>
+          <w:color w:val="CE9178"/>
+          <w:sz w:val="21"/>
+          <w:szCs w:val="21"/>
+          <w:lang w:eastAsia="en-IN"/>
+        </w:rPr>
+        <w:t>"glyphicon glyphicon-star filled"</w:t>
+      </w:r>
+      <w:r>
+        <w:rPr>
+          <w:rFonts w:ascii="Consolas" w:eastAsia="Times New Roman" w:hAnsi="Consolas" w:cs="Times New Roman"/>
+          <w:color w:val="808080"/>
+          <w:sz w:val="21"/>
+          <w:szCs w:val="21"/>
+          <w:lang w:eastAsia="en-IN"/>
+        </w:rPr>
+        <w:t>&gt;&lt;/</w:t>
+      </w:r>
+      <w:r>
+        <w:rPr>
+          <w:rFonts w:ascii="Consolas" w:eastAsia="Times New Roman" w:hAnsi="Consolas" w:cs="Times New Roman"/>
+          <w:color w:val="569CD6"/>
+          <w:sz w:val="21"/>
+          <w:szCs w:val="21"/>
+          <w:lang w:eastAsia="en-IN"/>
+        </w:rPr>
+        <w:t>span</w:t>
+      </w:r>
+      <w:r>
+        <w:rPr>
+          <w:rFonts w:ascii="Consolas" w:eastAsia="Times New Roman" w:hAnsi="Consolas" w:cs="Times New Roman"/>
+          <w:color w:val="808080"/>
+          <w:sz w:val="21"/>
+          <w:szCs w:val="21"/>
+          <w:lang w:eastAsia="en-IN"/>
+        </w:rPr>
+        <w:t>&gt;</w:t>
+      </w:r>
+    </w:p>
+    <w:p>
+      <w:pPr>
+        <w:shd w:val="clear" w:color="auto" w:fill="1E1E1E"/>
+        <w:spacing w:after="0" w:line="285" w:lineRule="atLeast"/>
+        <w:rPr>
+          <w:rFonts w:ascii="Consolas" w:eastAsia="Times New Roman" w:hAnsi="Consolas" w:cs="Times New Roman"/>
+          <w:color w:val="D4D4D4"/>
+          <w:sz w:val="21"/>
+          <w:szCs w:val="21"/>
+          <w:lang w:eastAsia="en-IN"/>
+        </w:rPr>
+      </w:pPr>
+      <w:r>
+        <w:rPr>
+          <w:rFonts w:ascii="Consolas" w:eastAsia="Times New Roman" w:hAnsi="Consolas" w:cs="Times New Roman"/>
+          <w:color w:val="D4D4D4"/>
+          <w:sz w:val="21"/>
+          <w:szCs w:val="21"/>
+          <w:lang w:eastAsia="en-IN"/>
+        </w:rPr>
+        <w:t>                                </w:t>
+      </w:r>
+      <w:r>
+        <w:rPr>
+          <w:rFonts w:ascii="Consolas" w:eastAsia="Times New Roman" w:hAnsi="Consolas" w:cs="Times New Roman"/>
+          <w:color w:val="808080"/>
+          <w:sz w:val="21"/>
+          <w:szCs w:val="21"/>
+          <w:lang w:eastAsia="en-IN"/>
+        </w:rPr>
+        <w:t>&lt;</w:t>
+      </w:r>
+      <w:r>
+        <w:rPr>
+          <w:rFonts w:ascii="Consolas" w:eastAsia="Times New Roman" w:hAnsi="Consolas" w:cs="Times New Roman"/>
+          <w:color w:val="569CD6"/>
+          <w:sz w:val="21"/>
+          <w:szCs w:val="21"/>
+          <w:lang w:eastAsia="en-IN"/>
+        </w:rPr>
+        <w:t>span</w:t>
+      </w:r>
+      <w:r>
+        <w:rPr>
+          <w:rFonts w:ascii="Consolas" w:eastAsia="Times New Roman" w:hAnsi="Consolas" w:cs="Times New Roman"/>
+          <w:color w:val="D4D4D4"/>
+          <w:sz w:val="21"/>
+          <w:szCs w:val="21"/>
+          <w:lang w:eastAsia="en-IN"/>
+        </w:rPr>
+        <w:t> </w:t>
+      </w:r>
+      <w:r>
+        <w:rPr>
+          <w:rFonts w:ascii="Consolas" w:eastAsia="Times New Roman" w:hAnsi="Consolas" w:cs="Times New Roman"/>
+          <w:color w:val="9CDCFE"/>
+          <w:sz w:val="21"/>
+          <w:szCs w:val="21"/>
+          <w:lang w:eastAsia="en-IN"/>
+        </w:rPr>
+        <w:t>class</w:t>
+      </w:r>
+      <w:r>
+        <w:rPr>
+          <w:rFonts w:ascii="Consolas" w:eastAsia="Times New Roman" w:hAnsi="Consolas" w:cs="Times New Roman"/>
+          <w:color w:val="D4D4D4"/>
+          <w:sz w:val="21"/>
+          <w:szCs w:val="21"/>
+          <w:lang w:eastAsia="en-IN"/>
+        </w:rPr>
+        <w:t>=</w:t>
+      </w:r>
+      <w:r>
+        <w:rPr>
+          <w:rFonts w:ascii="Consolas" w:eastAsia="Times New Roman" w:hAnsi="Consolas" w:cs="Times New Roman"/>
+          <w:color w:val="CE9178"/>
+          <w:sz w:val="21"/>
+          <w:szCs w:val="21"/>
+          <w:lang w:eastAsia="en-IN"/>
+        </w:rPr>
+        <w:t>"glyphicon glyphicon-star filled"</w:t>
+      </w:r>
+      <w:r>
+        <w:rPr>
+          <w:rFonts w:ascii="Consolas" w:eastAsia="Times New Roman" w:hAnsi="Consolas" w:cs="Times New Roman"/>
+          <w:color w:val="808080"/>
+          <w:sz w:val="21"/>
+          <w:szCs w:val="21"/>
+          <w:lang w:eastAsia="en-IN"/>
+        </w:rPr>
+        <w:t>&gt;&lt;/</w:t>
+      </w:r>
+      <w:r>
+        <w:rPr>
+          <w:rFonts w:ascii="Consolas" w:eastAsia="Times New Roman" w:hAnsi="Consolas" w:cs="Times New Roman"/>
+          <w:color w:val="569CD6"/>
+          <w:sz w:val="21"/>
+          <w:szCs w:val="21"/>
+          <w:lang w:eastAsia="en-IN"/>
+        </w:rPr>
+        <w:t>span</w:t>
+      </w:r>
+      <w:r>
+        <w:rPr>
+          <w:rFonts w:ascii="Consolas" w:eastAsia="Times New Roman" w:hAnsi="Consolas" w:cs="Times New Roman"/>
+          <w:color w:val="808080"/>
+          <w:sz w:val="21"/>
+          <w:szCs w:val="21"/>
+          <w:lang w:eastAsia="en-IN"/>
+        </w:rPr>
+        <w:t>&gt;</w:t>
+      </w:r>
+    </w:p>
+    <w:p>
+      <w:pPr>
+        <w:shd w:val="clear" w:color="auto" w:fill="1E1E1E"/>
+        <w:spacing w:after="0" w:line="285" w:lineRule="atLeast"/>
+        <w:rPr>
+          <w:rFonts w:ascii="Consolas" w:eastAsia="Times New Roman" w:hAnsi="Consolas" w:cs="Times New Roman"/>
+          <w:color w:val="D4D4D4"/>
+          <w:sz w:val="21"/>
+          <w:szCs w:val="21"/>
+          <w:lang w:eastAsia="en-IN"/>
+        </w:rPr>
+      </w:pPr>
+      <w:r>
+        <w:rPr>
+          <w:rFonts w:ascii="Consolas" w:eastAsia="Times New Roman" w:hAnsi="Consolas" w:cs="Times New Roman"/>
+          <w:color w:val="D4D4D4"/>
+          <w:sz w:val="21"/>
+          <w:szCs w:val="21"/>
+          <w:lang w:eastAsia="en-IN"/>
+        </w:rPr>
+        <w:t>                                </w:t>
+      </w:r>
+      <w:r>
+        <w:rPr>
+          <w:rFonts w:ascii="Consolas" w:eastAsia="Times New Roman" w:hAnsi="Consolas" w:cs="Times New Roman"/>
+          <w:color w:val="808080"/>
+          <w:sz w:val="21"/>
+          <w:szCs w:val="21"/>
+          <w:lang w:eastAsia="en-IN"/>
+        </w:rPr>
+        <w:t>&lt;</w:t>
+      </w:r>
+      <w:r>
+        <w:rPr>
+          <w:rFonts w:ascii="Consolas" w:eastAsia="Times New Roman" w:hAnsi="Consolas" w:cs="Times New Roman"/>
+          <w:color w:val="569CD6"/>
+          <w:sz w:val="21"/>
+          <w:szCs w:val="21"/>
+          <w:lang w:eastAsia="en-IN"/>
+        </w:rPr>
+        <w:t>span</w:t>
+      </w:r>
+      <w:r>
+        <w:rPr>
+          <w:rFonts w:ascii="Consolas" w:eastAsia="Times New Roman" w:hAnsi="Consolas" w:cs="Times New Roman"/>
+          <w:color w:val="D4D4D4"/>
+          <w:sz w:val="21"/>
+          <w:szCs w:val="21"/>
+          <w:lang w:eastAsia="en-IN"/>
+        </w:rPr>
+        <w:t> </w:t>
+      </w:r>
+      <w:r>
+        <w:rPr>
+          <w:rFonts w:ascii="Consolas" w:eastAsia="Times New Roman" w:hAnsi="Consolas" w:cs="Times New Roman"/>
+          <w:color w:val="9CDCFE"/>
+          <w:sz w:val="21"/>
+          <w:szCs w:val="21"/>
+          <w:lang w:eastAsia="en-IN"/>
+        </w:rPr>
+        <w:t>class</w:t>
+      </w:r>
+      <w:r>
+        <w:rPr>
+          <w:rFonts w:ascii="Consolas" w:eastAsia="Times New Roman" w:hAnsi="Consolas" w:cs="Times New Roman"/>
+          <w:color w:val="D4D4D4"/>
+          <w:sz w:val="21"/>
+          <w:szCs w:val="21"/>
+          <w:lang w:eastAsia="en-IN"/>
+        </w:rPr>
+        <w:t>=</w:t>
+      </w:r>
+      <w:r>
+        <w:rPr>
+          <w:rFonts w:ascii="Consolas" w:eastAsia="Times New Roman" w:hAnsi="Consolas" w:cs="Times New Roman"/>
+          <w:color w:val="CE9178"/>
+          <w:sz w:val="21"/>
+          <w:szCs w:val="21"/>
+          <w:lang w:eastAsia="en-IN"/>
+        </w:rPr>
+        <w:t>"glyphicon glyphicon-star filled"</w:t>
+      </w:r>
+      <w:r>
+        <w:rPr>
+          <w:rFonts w:ascii="Consolas" w:eastAsia="Times New Roman" w:hAnsi="Consolas" w:cs="Times New Roman"/>
+          <w:color w:val="808080"/>
+          <w:sz w:val="21"/>
+          <w:szCs w:val="21"/>
+          <w:lang w:eastAsia="en-IN"/>
+        </w:rPr>
+        <w:t>&gt;&lt;/</w:t>
+      </w:r>
+      <w:r>
+        <w:rPr>
+          <w:rFonts w:ascii="Consolas" w:eastAsia="Times New Roman" w:hAnsi="Consolas" w:cs="Times New Roman"/>
+          <w:color w:val="569CD6"/>
+          <w:sz w:val="21"/>
+          <w:szCs w:val="21"/>
+          <w:lang w:eastAsia="en-IN"/>
+        </w:rPr>
+        <w:t>span</w:t>
+      </w:r>
+      <w:r>
+        <w:rPr>
+          <w:rFonts w:ascii="Consolas" w:eastAsia="Times New Roman" w:hAnsi="Consolas" w:cs="Times New Roman"/>
+          <w:color w:val="808080"/>
+          <w:sz w:val="21"/>
+          <w:szCs w:val="21"/>
+          <w:lang w:eastAsia="en-IN"/>
+        </w:rPr>
+        <w:t>&gt;</w:t>
+      </w:r>
+    </w:p>
+    <w:p>
+      <w:pPr>
+        <w:shd w:val="clear" w:color="auto" w:fill="1E1E1E"/>
+        <w:spacing w:after="0" w:line="285" w:lineRule="atLeast"/>
+        <w:rPr>
+          <w:rFonts w:ascii="Consolas" w:eastAsia="Times New Roman" w:hAnsi="Consolas" w:cs="Times New Roman"/>
+          <w:color w:val="D4D4D4"/>
+          <w:sz w:val="21"/>
+          <w:szCs w:val="21"/>
+          <w:lang w:eastAsia="en-IN"/>
+        </w:rPr>
+      </w:pPr>
+      <w:r>
+        <w:rPr>
+          <w:rFonts w:ascii="Consolas" w:eastAsia="Times New Roman" w:hAnsi="Consolas" w:cs="Times New Roman"/>
+          <w:color w:val="D4D4D4"/>
+          <w:sz w:val="21"/>
+          <w:szCs w:val="21"/>
+          <w:lang w:eastAsia="en-IN"/>
+        </w:rPr>
+        <w:t>                                </w:t>
+      </w:r>
+      <w:r>
+        <w:rPr>
+          <w:rFonts w:ascii="Consolas" w:eastAsia="Times New Roman" w:hAnsi="Consolas" w:cs="Times New Roman"/>
+          <w:color w:val="808080"/>
+          <w:sz w:val="21"/>
+          <w:szCs w:val="21"/>
+          <w:lang w:eastAsia="en-IN"/>
+        </w:rPr>
+        <w:t>&lt;/</w:t>
+      </w:r>
+      <w:r>
+        <w:rPr>
+          <w:rFonts w:ascii="Consolas" w:eastAsia="Times New Roman" w:hAnsi="Consolas" w:cs="Times New Roman"/>
+          <w:color w:val="569CD6"/>
+          <w:sz w:val="21"/>
+          <w:szCs w:val="21"/>
+          <w:lang w:eastAsia="en-IN"/>
+        </w:rPr>
+        <w:t>span</w:t>
+      </w:r>
+      <w:r>
+        <w:rPr>
+          <w:rFonts w:ascii="Consolas" w:eastAsia="Times New Roman" w:hAnsi="Consolas" w:cs="Times New Roman"/>
+          <w:color w:val="808080"/>
+          <w:sz w:val="21"/>
+          <w:szCs w:val="21"/>
+          <w:lang w:eastAsia="en-IN"/>
+        </w:rPr>
+        <w:t>&gt;</w:t>
+      </w:r>
+    </w:p>
+    <w:p>
+      <w:pPr>
+        <w:shd w:val="clear" w:color="auto" w:fill="1E1E1E"/>
+        <w:spacing w:after="0" w:line="285" w:lineRule="atLeast"/>
+        <w:rPr>
+          <w:rFonts w:ascii="Consolas" w:eastAsia="Times New Roman" w:hAnsi="Consolas" w:cs="Times New Roman"/>
+          <w:color w:val="D4D4D4"/>
+          <w:sz w:val="21"/>
+          <w:szCs w:val="21"/>
+          <w:lang w:eastAsia="en-IN"/>
+        </w:rPr>
+      </w:pPr>
+      <w:r>
+        <w:rPr>
+          <w:rFonts w:ascii="Consolas" w:eastAsia="Times New Roman" w:hAnsi="Consolas" w:cs="Times New Roman"/>
+          <w:color w:val="D4D4D4"/>
+          <w:sz w:val="21"/>
+          <w:szCs w:val="21"/>
+          <w:lang w:eastAsia="en-IN"/>
+        </w:rPr>
+        <w:t>                            </w:t>
+      </w:r>
+      <w:r>
+        <w:rPr>
+          <w:rFonts w:ascii="Consolas" w:eastAsia="Times New Roman" w:hAnsi="Consolas" w:cs="Times New Roman"/>
+          <w:color w:val="808080"/>
+          <w:sz w:val="21"/>
+          <w:szCs w:val="21"/>
+          <w:lang w:eastAsia="en-IN"/>
+        </w:rPr>
+        <w:t>&lt;/</w:t>
+      </w:r>
+      <w:r>
+        <w:rPr>
+          <w:rFonts w:ascii="Consolas" w:eastAsia="Times New Roman" w:hAnsi="Consolas" w:cs="Times New Roman"/>
+          <w:color w:val="569CD6"/>
+          <w:sz w:val="21"/>
+          <w:szCs w:val="21"/>
+          <w:lang w:eastAsia="en-IN"/>
+        </w:rPr>
+        <w:t>li</w:t>
+      </w:r>
+      <w:r>
+        <w:rPr>
+          <w:rFonts w:ascii="Consolas" w:eastAsia="Times New Roman" w:hAnsi="Consolas" w:cs="Times New Roman"/>
+          <w:color w:val="808080"/>
+          <w:sz w:val="21"/>
+          <w:szCs w:val="21"/>
+          <w:lang w:eastAsia="en-IN"/>
+        </w:rPr>
+        <w:t>&gt;</w:t>
+      </w:r>
+    </w:p>
+    <w:p>
+      <w:pPr>
         <w:jc w:val="both"/>
         <w:rPr>
           <w:rFonts w:ascii="Courier New" w:hAnsi="Courier New" w:cs="Courier New"/>

</xml_diff>

<commit_message>
changed Inspectlet code, finished abilitie
</commit_message>
<xml_diff>
--- a/New Microsoft Word Document.docx
+++ b/New Microsoft Word Document.docx
@@ -6663,953 +6663,363 @@
     </w:p>
     <w:p>
       <w:pPr>
-        <w:shd w:val="clear" w:color="auto" w:fill="1E1E1E"/>
-        <w:spacing w:after="0" w:line="285" w:lineRule="atLeast"/>
-        <w:rPr>
-          <w:rFonts w:ascii="Consolas" w:eastAsia="Times New Roman" w:hAnsi="Consolas" w:cs="Times New Roman"/>
-          <w:color w:val="D4D4D4"/>
-          <w:sz w:val="21"/>
-          <w:szCs w:val="21"/>
-          <w:lang w:eastAsia="en-IN"/>
-        </w:rPr>
-      </w:pPr>
-      <w:r>
-        <w:rPr>
-          <w:rFonts w:ascii="Consolas" w:eastAsia="Times New Roman" w:hAnsi="Consolas" w:cs="Times New Roman"/>
-          <w:color w:val="808080"/>
-          <w:sz w:val="21"/>
-          <w:szCs w:val="21"/>
-          <w:lang w:eastAsia="en-IN"/>
-        </w:rPr>
-        <w:t>&lt;</w:t>
-      </w:r>
-      <w:r>
-        <w:rPr>
-          <w:rFonts w:ascii="Consolas" w:eastAsia="Times New Roman" w:hAnsi="Consolas" w:cs="Times New Roman"/>
-          <w:color w:val="569CD6"/>
-          <w:sz w:val="21"/>
-          <w:szCs w:val="21"/>
-          <w:lang w:eastAsia="en-IN"/>
-        </w:rPr>
-        <w:t>li</w:t>
-      </w:r>
-      <w:r>
-        <w:rPr>
-          <w:rFonts w:ascii="Consolas" w:eastAsia="Times New Roman" w:hAnsi="Consolas" w:cs="Times New Roman"/>
-          <w:color w:val="808080"/>
-          <w:sz w:val="21"/>
-          <w:szCs w:val="21"/>
-          <w:lang w:eastAsia="en-IN"/>
-        </w:rPr>
-        <w:t>&gt;</w:t>
-      </w:r>
-    </w:p>
-    <w:p>
-      <w:pPr>
-        <w:shd w:val="clear" w:color="auto" w:fill="1E1E1E"/>
-        <w:spacing w:after="0" w:line="285" w:lineRule="atLeast"/>
-        <w:rPr>
-          <w:rFonts w:ascii="Consolas" w:eastAsia="Times New Roman" w:hAnsi="Consolas" w:cs="Times New Roman"/>
-          <w:color w:val="D4D4D4"/>
-          <w:sz w:val="21"/>
-          <w:szCs w:val="21"/>
-          <w:lang w:eastAsia="en-IN"/>
-        </w:rPr>
-      </w:pPr>
-      <w:r>
-        <w:rPr>
-          <w:rFonts w:ascii="Consolas" w:eastAsia="Times New Roman" w:hAnsi="Consolas" w:cs="Times New Roman"/>
-          <w:color w:val="D4D4D4"/>
-          <w:sz w:val="21"/>
-          <w:szCs w:val="21"/>
-          <w:lang w:eastAsia="en-IN"/>
-        </w:rPr>
-        <w:t>                                </w:t>
-      </w:r>
-      <w:r>
-        <w:rPr>
-          <w:rFonts w:ascii="Consolas" w:eastAsia="Times New Roman" w:hAnsi="Consolas" w:cs="Times New Roman"/>
-          <w:color w:val="808080"/>
-          <w:sz w:val="21"/>
-          <w:szCs w:val="21"/>
-          <w:lang w:eastAsia="en-IN"/>
-        </w:rPr>
-        <w:t>&lt;</w:t>
-      </w:r>
-      <w:r>
-        <w:rPr>
-          <w:rFonts w:ascii="Consolas" w:eastAsia="Times New Roman" w:hAnsi="Consolas" w:cs="Times New Roman"/>
-          <w:color w:val="569CD6"/>
-          <w:sz w:val="21"/>
-          <w:szCs w:val="21"/>
-          <w:lang w:eastAsia="en-IN"/>
-        </w:rPr>
-        <w:t>span</w:t>
-      </w:r>
-      <w:r>
-        <w:rPr>
-          <w:rFonts w:ascii="Consolas" w:eastAsia="Times New Roman" w:hAnsi="Consolas" w:cs="Times New Roman"/>
-          <w:color w:val="D4D4D4"/>
-          <w:sz w:val="21"/>
-          <w:szCs w:val="21"/>
-          <w:lang w:eastAsia="en-IN"/>
-        </w:rPr>
-        <w:t> </w:t>
-      </w:r>
-      <w:r>
-        <w:rPr>
-          <w:rFonts w:ascii="Consolas" w:eastAsia="Times New Roman" w:hAnsi="Consolas" w:cs="Times New Roman"/>
-          <w:color w:val="9CDCFE"/>
-          <w:sz w:val="21"/>
-          <w:szCs w:val="21"/>
-          <w:lang w:eastAsia="en-IN"/>
-        </w:rPr>
-        <w:t>class</w:t>
-      </w:r>
-      <w:r>
-        <w:rPr>
-          <w:rFonts w:ascii="Consolas" w:eastAsia="Times New Roman" w:hAnsi="Consolas" w:cs="Times New Roman"/>
-          <w:color w:val="D4D4D4"/>
-          <w:sz w:val="21"/>
-          <w:szCs w:val="21"/>
-          <w:lang w:eastAsia="en-IN"/>
-        </w:rPr>
-        <w:t>=</w:t>
-      </w:r>
-      <w:r>
-        <w:rPr>
-          <w:rFonts w:ascii="Consolas" w:eastAsia="Times New Roman" w:hAnsi="Consolas" w:cs="Times New Roman"/>
-          <w:color w:val="CE9178"/>
-          <w:sz w:val="21"/>
-          <w:szCs w:val="21"/>
-          <w:lang w:eastAsia="en-IN"/>
-        </w:rPr>
-        <w:t>"ability-title"</w:t>
-      </w:r>
-      <w:r>
-        <w:rPr>
-          <w:rFonts w:ascii="Consolas" w:eastAsia="Times New Roman" w:hAnsi="Consolas" w:cs="Times New Roman"/>
-          <w:color w:val="808080"/>
-          <w:sz w:val="21"/>
-          <w:szCs w:val="21"/>
-          <w:lang w:eastAsia="en-IN"/>
-        </w:rPr>
-        <w:t>&gt;</w:t>
-      </w:r>
-      <w:r>
-        <w:rPr>
-          <w:rFonts w:ascii="Consolas" w:eastAsia="Times New Roman" w:hAnsi="Consolas" w:cs="Times New Roman"/>
-          <w:color w:val="D4D4D4"/>
-          <w:sz w:val="21"/>
-          <w:szCs w:val="21"/>
-          <w:lang w:eastAsia="en-IN"/>
-        </w:rPr>
-        <w:t>C/C++</w:t>
-      </w:r>
-      <w:r>
-        <w:rPr>
-          <w:rFonts w:ascii="Consolas" w:eastAsia="Times New Roman" w:hAnsi="Consolas" w:cs="Times New Roman"/>
-          <w:color w:val="808080"/>
-          <w:sz w:val="21"/>
-          <w:szCs w:val="21"/>
-          <w:lang w:eastAsia="en-IN"/>
-        </w:rPr>
-        <w:t>&lt;/</w:t>
-      </w:r>
-      <w:r>
-        <w:rPr>
-          <w:rFonts w:ascii="Consolas" w:eastAsia="Times New Roman" w:hAnsi="Consolas" w:cs="Times New Roman"/>
-          <w:color w:val="569CD6"/>
-          <w:sz w:val="21"/>
-          <w:szCs w:val="21"/>
-          <w:lang w:eastAsia="en-IN"/>
-        </w:rPr>
-        <w:t>span</w:t>
-      </w:r>
-      <w:r>
-        <w:rPr>
-          <w:rFonts w:ascii="Consolas" w:eastAsia="Times New Roman" w:hAnsi="Consolas" w:cs="Times New Roman"/>
-          <w:color w:val="808080"/>
-          <w:sz w:val="21"/>
-          <w:szCs w:val="21"/>
-          <w:lang w:eastAsia="en-IN"/>
-        </w:rPr>
-        <w:t>&gt;</w:t>
-      </w:r>
-    </w:p>
-    <w:p>
-      <w:pPr>
-        <w:shd w:val="clear" w:color="auto" w:fill="1E1E1E"/>
-        <w:spacing w:after="0" w:line="285" w:lineRule="atLeast"/>
-        <w:rPr>
-          <w:rFonts w:ascii="Consolas" w:eastAsia="Times New Roman" w:hAnsi="Consolas" w:cs="Times New Roman"/>
-          <w:color w:val="D4D4D4"/>
-          <w:sz w:val="21"/>
-          <w:szCs w:val="21"/>
-          <w:lang w:eastAsia="en-IN"/>
-        </w:rPr>
-      </w:pPr>
-      <w:r>
-        <w:rPr>
-          <w:rFonts w:ascii="Consolas" w:eastAsia="Times New Roman" w:hAnsi="Consolas" w:cs="Times New Roman"/>
-          <w:color w:val="D4D4D4"/>
-          <w:sz w:val="21"/>
-          <w:szCs w:val="21"/>
-          <w:lang w:eastAsia="en-IN"/>
-        </w:rPr>
-        <w:t>                                </w:t>
-      </w:r>
-      <w:r>
-        <w:rPr>
-          <w:rFonts w:ascii="Consolas" w:eastAsia="Times New Roman" w:hAnsi="Consolas" w:cs="Times New Roman"/>
-          <w:color w:val="808080"/>
-          <w:sz w:val="21"/>
-          <w:szCs w:val="21"/>
-          <w:lang w:eastAsia="en-IN"/>
-        </w:rPr>
-        <w:t>&lt;</w:t>
-      </w:r>
-      <w:r>
-        <w:rPr>
-          <w:rFonts w:ascii="Consolas" w:eastAsia="Times New Roman" w:hAnsi="Consolas" w:cs="Times New Roman"/>
-          <w:color w:val="569CD6"/>
-          <w:sz w:val="21"/>
-          <w:szCs w:val="21"/>
-          <w:lang w:eastAsia="en-IN"/>
-        </w:rPr>
-        <w:t>span</w:t>
-      </w:r>
-      <w:r>
-        <w:rPr>
-          <w:rFonts w:ascii="Consolas" w:eastAsia="Times New Roman" w:hAnsi="Consolas" w:cs="Times New Roman"/>
-          <w:color w:val="D4D4D4"/>
-          <w:sz w:val="21"/>
-          <w:szCs w:val="21"/>
-          <w:lang w:eastAsia="en-IN"/>
-        </w:rPr>
-        <w:t> </w:t>
-      </w:r>
-      <w:r>
-        <w:rPr>
-          <w:rFonts w:ascii="Consolas" w:eastAsia="Times New Roman" w:hAnsi="Consolas" w:cs="Times New Roman"/>
-          <w:color w:val="9CDCFE"/>
-          <w:sz w:val="21"/>
-          <w:szCs w:val="21"/>
-          <w:lang w:eastAsia="en-IN"/>
-        </w:rPr>
-        <w:t>class</w:t>
-      </w:r>
-      <w:r>
-        <w:rPr>
-          <w:rFonts w:ascii="Consolas" w:eastAsia="Times New Roman" w:hAnsi="Consolas" w:cs="Times New Roman"/>
-          <w:color w:val="D4D4D4"/>
-          <w:sz w:val="21"/>
-          <w:szCs w:val="21"/>
-          <w:lang w:eastAsia="en-IN"/>
-        </w:rPr>
-        <w:t>=</w:t>
-      </w:r>
-      <w:r>
-        <w:rPr>
-          <w:rFonts w:ascii="Consolas" w:eastAsia="Times New Roman" w:hAnsi="Consolas" w:cs="Times New Roman"/>
-          <w:color w:val="CE9178"/>
-          <w:sz w:val="21"/>
-          <w:szCs w:val="21"/>
-          <w:lang w:eastAsia="en-IN"/>
-        </w:rPr>
-        <w:t>"ability-score"</w:t>
-      </w:r>
-      <w:r>
-        <w:rPr>
-          <w:rFonts w:ascii="Consolas" w:eastAsia="Times New Roman" w:hAnsi="Consolas" w:cs="Times New Roman"/>
-          <w:color w:val="808080"/>
-          <w:sz w:val="21"/>
-          <w:szCs w:val="21"/>
-          <w:lang w:eastAsia="en-IN"/>
-        </w:rPr>
-        <w:t>&gt;</w:t>
-      </w:r>
-    </w:p>
-    <w:p>
-      <w:pPr>
-        <w:shd w:val="clear" w:color="auto" w:fill="1E1E1E"/>
-        <w:spacing w:after="0" w:line="285" w:lineRule="atLeast"/>
-        <w:rPr>
-          <w:rFonts w:ascii="Consolas" w:eastAsia="Times New Roman" w:hAnsi="Consolas" w:cs="Times New Roman"/>
-          <w:color w:val="D4D4D4"/>
-          <w:sz w:val="21"/>
-          <w:szCs w:val="21"/>
-          <w:lang w:eastAsia="en-IN"/>
-        </w:rPr>
-      </w:pPr>
-      <w:r>
-        <w:rPr>
-          <w:rFonts w:ascii="Consolas" w:eastAsia="Times New Roman" w:hAnsi="Consolas" w:cs="Times New Roman"/>
-          <w:color w:val="D4D4D4"/>
-          <w:sz w:val="21"/>
-          <w:szCs w:val="21"/>
-          <w:lang w:eastAsia="en-IN"/>
-        </w:rPr>
-        <w:t>                                    </w:t>
-      </w:r>
-      <w:r>
-        <w:rPr>
-          <w:rFonts w:ascii="Consolas" w:eastAsia="Times New Roman" w:hAnsi="Consolas" w:cs="Times New Roman"/>
-          <w:color w:val="808080"/>
-          <w:sz w:val="21"/>
-          <w:szCs w:val="21"/>
-          <w:lang w:eastAsia="en-IN"/>
-        </w:rPr>
-        <w:t>&lt;</w:t>
-      </w:r>
-      <w:r>
-        <w:rPr>
-          <w:rFonts w:ascii="Consolas" w:eastAsia="Times New Roman" w:hAnsi="Consolas" w:cs="Times New Roman"/>
-          <w:color w:val="569CD6"/>
-          <w:sz w:val="21"/>
-          <w:szCs w:val="21"/>
-          <w:lang w:eastAsia="en-IN"/>
-        </w:rPr>
-        <w:t>span</w:t>
-      </w:r>
-      <w:r>
-        <w:rPr>
-          <w:rFonts w:ascii="Consolas" w:eastAsia="Times New Roman" w:hAnsi="Consolas" w:cs="Times New Roman"/>
-          <w:color w:val="D4D4D4"/>
-          <w:sz w:val="21"/>
-          <w:szCs w:val="21"/>
-          <w:lang w:eastAsia="en-IN"/>
-        </w:rPr>
-        <w:t> </w:t>
-      </w:r>
-      <w:r>
-        <w:rPr>
-          <w:rFonts w:ascii="Consolas" w:eastAsia="Times New Roman" w:hAnsi="Consolas" w:cs="Times New Roman"/>
-          <w:color w:val="9CDCFE"/>
-          <w:sz w:val="21"/>
-          <w:szCs w:val="21"/>
-          <w:lang w:eastAsia="en-IN"/>
-        </w:rPr>
-        <w:t>class</w:t>
-      </w:r>
-      <w:r>
-        <w:rPr>
-          <w:rFonts w:ascii="Consolas" w:eastAsia="Times New Roman" w:hAnsi="Consolas" w:cs="Times New Roman"/>
-          <w:color w:val="D4D4D4"/>
-          <w:sz w:val="21"/>
-          <w:szCs w:val="21"/>
-          <w:lang w:eastAsia="en-IN"/>
-        </w:rPr>
-        <w:t>=</w:t>
-      </w:r>
-      <w:r>
-        <w:rPr>
-          <w:rFonts w:ascii="Consolas" w:eastAsia="Times New Roman" w:hAnsi="Consolas" w:cs="Times New Roman"/>
-          <w:color w:val="CE9178"/>
-          <w:sz w:val="21"/>
-          <w:szCs w:val="21"/>
-          <w:lang w:eastAsia="en-IN"/>
-        </w:rPr>
-        <w:t>"glyphicon glyphicon-star filled"</w:t>
-      </w:r>
-      <w:r>
-        <w:rPr>
-          <w:rFonts w:ascii="Consolas" w:eastAsia="Times New Roman" w:hAnsi="Consolas" w:cs="Times New Roman"/>
-          <w:color w:val="808080"/>
-          <w:sz w:val="21"/>
-          <w:szCs w:val="21"/>
-          <w:lang w:eastAsia="en-IN"/>
-        </w:rPr>
-        <w:t>&gt;&lt;/</w:t>
-      </w:r>
-      <w:r>
-        <w:rPr>
-          <w:rFonts w:ascii="Consolas" w:eastAsia="Times New Roman" w:hAnsi="Consolas" w:cs="Times New Roman"/>
-          <w:color w:val="569CD6"/>
-          <w:sz w:val="21"/>
-          <w:szCs w:val="21"/>
-          <w:lang w:eastAsia="en-IN"/>
-        </w:rPr>
-        <w:t>span</w:t>
-      </w:r>
-      <w:r>
-        <w:rPr>
-          <w:rFonts w:ascii="Consolas" w:eastAsia="Times New Roman" w:hAnsi="Consolas" w:cs="Times New Roman"/>
-          <w:color w:val="808080"/>
-          <w:sz w:val="21"/>
-          <w:szCs w:val="21"/>
-          <w:lang w:eastAsia="en-IN"/>
-        </w:rPr>
-        <w:t>&gt;</w:t>
-      </w:r>
-    </w:p>
-    <w:p>
-      <w:pPr>
-        <w:shd w:val="clear" w:color="auto" w:fill="1E1E1E"/>
-        <w:spacing w:after="0" w:line="285" w:lineRule="atLeast"/>
-        <w:rPr>
-          <w:rFonts w:ascii="Consolas" w:eastAsia="Times New Roman" w:hAnsi="Consolas" w:cs="Times New Roman"/>
-          <w:color w:val="D4D4D4"/>
-          <w:sz w:val="21"/>
-          <w:szCs w:val="21"/>
-          <w:lang w:eastAsia="en-IN"/>
-        </w:rPr>
-      </w:pPr>
-      <w:r>
-        <w:rPr>
-          <w:rFonts w:ascii="Consolas" w:eastAsia="Times New Roman" w:hAnsi="Consolas" w:cs="Times New Roman"/>
-          <w:color w:val="D4D4D4"/>
-          <w:sz w:val="21"/>
-          <w:szCs w:val="21"/>
-          <w:lang w:eastAsia="en-IN"/>
-        </w:rPr>
-        <w:t>                                </w:t>
-      </w:r>
-      <w:r>
-        <w:rPr>
-          <w:rFonts w:ascii="Consolas" w:eastAsia="Times New Roman" w:hAnsi="Consolas" w:cs="Times New Roman"/>
-          <w:color w:val="808080"/>
-          <w:sz w:val="21"/>
-          <w:szCs w:val="21"/>
-          <w:lang w:eastAsia="en-IN"/>
-        </w:rPr>
-        <w:t>&lt;</w:t>
-      </w:r>
-      <w:r>
-        <w:rPr>
-          <w:rFonts w:ascii="Consolas" w:eastAsia="Times New Roman" w:hAnsi="Consolas" w:cs="Times New Roman"/>
-          <w:color w:val="569CD6"/>
-          <w:sz w:val="21"/>
-          <w:szCs w:val="21"/>
-          <w:lang w:eastAsia="en-IN"/>
-        </w:rPr>
-        <w:t>span</w:t>
-      </w:r>
-      <w:r>
-        <w:rPr>
-          <w:rFonts w:ascii="Consolas" w:eastAsia="Times New Roman" w:hAnsi="Consolas" w:cs="Times New Roman"/>
-          <w:color w:val="D4D4D4"/>
-          <w:sz w:val="21"/>
-          <w:szCs w:val="21"/>
-          <w:lang w:eastAsia="en-IN"/>
-        </w:rPr>
-        <w:t> </w:t>
-      </w:r>
-      <w:r>
-        <w:rPr>
-          <w:rFonts w:ascii="Consolas" w:eastAsia="Times New Roman" w:hAnsi="Consolas" w:cs="Times New Roman"/>
-          <w:color w:val="9CDCFE"/>
-          <w:sz w:val="21"/>
-          <w:szCs w:val="21"/>
-          <w:lang w:eastAsia="en-IN"/>
-        </w:rPr>
-        <w:t>class</w:t>
-      </w:r>
-      <w:r>
-        <w:rPr>
-          <w:rFonts w:ascii="Consolas" w:eastAsia="Times New Roman" w:hAnsi="Consolas" w:cs="Times New Roman"/>
-          <w:color w:val="D4D4D4"/>
-          <w:sz w:val="21"/>
-          <w:szCs w:val="21"/>
-          <w:lang w:eastAsia="en-IN"/>
-        </w:rPr>
-        <w:t>=</w:t>
-      </w:r>
-      <w:r>
-        <w:rPr>
-          <w:rFonts w:ascii="Consolas" w:eastAsia="Times New Roman" w:hAnsi="Consolas" w:cs="Times New Roman"/>
-          <w:color w:val="CE9178"/>
-          <w:sz w:val="21"/>
-          <w:szCs w:val="21"/>
-          <w:lang w:eastAsia="en-IN"/>
-        </w:rPr>
-        <w:t>"glyphicon glyphicon-star filled"</w:t>
-      </w:r>
-      <w:r>
-        <w:rPr>
-          <w:rFonts w:ascii="Consolas" w:eastAsia="Times New Roman" w:hAnsi="Consolas" w:cs="Times New Roman"/>
-          <w:color w:val="808080"/>
-          <w:sz w:val="21"/>
-          <w:szCs w:val="21"/>
-          <w:lang w:eastAsia="en-IN"/>
-        </w:rPr>
-        <w:t>&gt;&lt;/</w:t>
-      </w:r>
-      <w:r>
-        <w:rPr>
-          <w:rFonts w:ascii="Consolas" w:eastAsia="Times New Roman" w:hAnsi="Consolas" w:cs="Times New Roman"/>
-          <w:color w:val="569CD6"/>
-          <w:sz w:val="21"/>
-          <w:szCs w:val="21"/>
-          <w:lang w:eastAsia="en-IN"/>
-        </w:rPr>
-        <w:t>span</w:t>
-      </w:r>
-      <w:r>
-        <w:rPr>
-          <w:rFonts w:ascii="Consolas" w:eastAsia="Times New Roman" w:hAnsi="Consolas" w:cs="Times New Roman"/>
-          <w:color w:val="808080"/>
-          <w:sz w:val="21"/>
-          <w:szCs w:val="21"/>
-          <w:lang w:eastAsia="en-IN"/>
-        </w:rPr>
-        <w:t>&gt;</w:t>
-      </w:r>
-    </w:p>
-    <w:p>
-      <w:pPr>
-        <w:shd w:val="clear" w:color="auto" w:fill="1E1E1E"/>
-        <w:spacing w:after="0" w:line="285" w:lineRule="atLeast"/>
-        <w:rPr>
-          <w:rFonts w:ascii="Consolas" w:eastAsia="Times New Roman" w:hAnsi="Consolas" w:cs="Times New Roman"/>
-          <w:color w:val="D4D4D4"/>
-          <w:sz w:val="21"/>
-          <w:szCs w:val="21"/>
-          <w:lang w:eastAsia="en-IN"/>
-        </w:rPr>
-      </w:pPr>
-      <w:r>
-        <w:rPr>
-          <w:rFonts w:ascii="Consolas" w:eastAsia="Times New Roman" w:hAnsi="Consolas" w:cs="Times New Roman"/>
-          <w:color w:val="D4D4D4"/>
-          <w:sz w:val="21"/>
-          <w:szCs w:val="21"/>
-          <w:lang w:eastAsia="en-IN"/>
-        </w:rPr>
-        <w:t>                                </w:t>
-      </w:r>
-      <w:r>
-        <w:rPr>
-          <w:rFonts w:ascii="Consolas" w:eastAsia="Times New Roman" w:hAnsi="Consolas" w:cs="Times New Roman"/>
-          <w:color w:val="808080"/>
-          <w:sz w:val="21"/>
-          <w:szCs w:val="21"/>
-          <w:lang w:eastAsia="en-IN"/>
-        </w:rPr>
-        <w:t>&lt;</w:t>
-      </w:r>
-      <w:r>
-        <w:rPr>
-          <w:rFonts w:ascii="Consolas" w:eastAsia="Times New Roman" w:hAnsi="Consolas" w:cs="Times New Roman"/>
-          <w:color w:val="569CD6"/>
-          <w:sz w:val="21"/>
-          <w:szCs w:val="21"/>
-          <w:lang w:eastAsia="en-IN"/>
-        </w:rPr>
-        <w:t>span</w:t>
-      </w:r>
-      <w:r>
-        <w:rPr>
-          <w:rFonts w:ascii="Consolas" w:eastAsia="Times New Roman" w:hAnsi="Consolas" w:cs="Times New Roman"/>
-          <w:color w:val="D4D4D4"/>
-          <w:sz w:val="21"/>
-          <w:szCs w:val="21"/>
-          <w:lang w:eastAsia="en-IN"/>
-        </w:rPr>
-        <w:t> </w:t>
-      </w:r>
-      <w:r>
-        <w:rPr>
-          <w:rFonts w:ascii="Consolas" w:eastAsia="Times New Roman" w:hAnsi="Consolas" w:cs="Times New Roman"/>
-          <w:color w:val="9CDCFE"/>
-          <w:sz w:val="21"/>
-          <w:szCs w:val="21"/>
-          <w:lang w:eastAsia="en-IN"/>
-        </w:rPr>
-        <w:t>class</w:t>
-      </w:r>
-      <w:r>
-        <w:rPr>
-          <w:rFonts w:ascii="Consolas" w:eastAsia="Times New Roman" w:hAnsi="Consolas" w:cs="Times New Roman"/>
-          <w:color w:val="D4D4D4"/>
-          <w:sz w:val="21"/>
-          <w:szCs w:val="21"/>
-          <w:lang w:eastAsia="en-IN"/>
-        </w:rPr>
-        <w:t>=</w:t>
-      </w:r>
-      <w:r>
-        <w:rPr>
-          <w:rFonts w:ascii="Consolas" w:eastAsia="Times New Roman" w:hAnsi="Consolas" w:cs="Times New Roman"/>
-          <w:color w:val="CE9178"/>
-          <w:sz w:val="21"/>
-          <w:szCs w:val="21"/>
-          <w:lang w:eastAsia="en-IN"/>
-        </w:rPr>
-        <w:t>"glyphicon glyphicon-star filled"</w:t>
-      </w:r>
-      <w:r>
-        <w:rPr>
-          <w:rFonts w:ascii="Consolas" w:eastAsia="Times New Roman" w:hAnsi="Consolas" w:cs="Times New Roman"/>
-          <w:color w:val="808080"/>
-          <w:sz w:val="21"/>
-          <w:szCs w:val="21"/>
-          <w:lang w:eastAsia="en-IN"/>
-        </w:rPr>
-        <w:t>&gt;&lt;/</w:t>
-      </w:r>
-      <w:r>
-        <w:rPr>
-          <w:rFonts w:ascii="Consolas" w:eastAsia="Times New Roman" w:hAnsi="Consolas" w:cs="Times New Roman"/>
-          <w:color w:val="569CD6"/>
-          <w:sz w:val="21"/>
-          <w:szCs w:val="21"/>
-          <w:lang w:eastAsia="en-IN"/>
-        </w:rPr>
-        <w:t>span</w:t>
-      </w:r>
-      <w:r>
-        <w:rPr>
-          <w:rFonts w:ascii="Consolas" w:eastAsia="Times New Roman" w:hAnsi="Consolas" w:cs="Times New Roman"/>
-          <w:color w:val="808080"/>
-          <w:sz w:val="21"/>
-          <w:szCs w:val="21"/>
-          <w:lang w:eastAsia="en-IN"/>
-        </w:rPr>
-        <w:t>&gt;</w:t>
-      </w:r>
-    </w:p>
-    <w:p>
-      <w:pPr>
-        <w:shd w:val="clear" w:color="auto" w:fill="1E1E1E"/>
-        <w:spacing w:after="0" w:line="285" w:lineRule="atLeast"/>
-        <w:rPr>
-          <w:rFonts w:ascii="Consolas" w:eastAsia="Times New Roman" w:hAnsi="Consolas" w:cs="Times New Roman"/>
-          <w:color w:val="D4D4D4"/>
-          <w:sz w:val="21"/>
-          <w:szCs w:val="21"/>
-          <w:lang w:eastAsia="en-IN"/>
-        </w:rPr>
-      </w:pPr>
-      <w:r>
-        <w:rPr>
-          <w:rFonts w:ascii="Consolas" w:eastAsia="Times New Roman" w:hAnsi="Consolas" w:cs="Times New Roman"/>
-          <w:color w:val="D4D4D4"/>
-          <w:sz w:val="21"/>
-          <w:szCs w:val="21"/>
-          <w:lang w:eastAsia="en-IN"/>
-        </w:rPr>
-        <w:t>                                </w:t>
-      </w:r>
-      <w:r>
-        <w:rPr>
-          <w:rFonts w:ascii="Consolas" w:eastAsia="Times New Roman" w:hAnsi="Consolas" w:cs="Times New Roman"/>
-          <w:color w:val="808080"/>
-          <w:sz w:val="21"/>
-          <w:szCs w:val="21"/>
-          <w:lang w:eastAsia="en-IN"/>
-        </w:rPr>
-        <w:t>&lt;</w:t>
-      </w:r>
-      <w:r>
-        <w:rPr>
-          <w:rFonts w:ascii="Consolas" w:eastAsia="Times New Roman" w:hAnsi="Consolas" w:cs="Times New Roman"/>
-          <w:color w:val="569CD6"/>
-          <w:sz w:val="21"/>
-          <w:szCs w:val="21"/>
-          <w:lang w:eastAsia="en-IN"/>
-        </w:rPr>
-        <w:t>span</w:t>
-      </w:r>
-      <w:r>
-        <w:rPr>
-          <w:rFonts w:ascii="Consolas" w:eastAsia="Times New Roman" w:hAnsi="Consolas" w:cs="Times New Roman"/>
-          <w:color w:val="D4D4D4"/>
-          <w:sz w:val="21"/>
-          <w:szCs w:val="21"/>
-          <w:lang w:eastAsia="en-IN"/>
-        </w:rPr>
-        <w:t> </w:t>
-      </w:r>
-      <w:r>
-        <w:rPr>
-          <w:rFonts w:ascii="Consolas" w:eastAsia="Times New Roman" w:hAnsi="Consolas" w:cs="Times New Roman"/>
-          <w:color w:val="9CDCFE"/>
-          <w:sz w:val="21"/>
-          <w:szCs w:val="21"/>
-          <w:lang w:eastAsia="en-IN"/>
-        </w:rPr>
-        <w:t>class</w:t>
-      </w:r>
-      <w:r>
-        <w:rPr>
-          <w:rFonts w:ascii="Consolas" w:eastAsia="Times New Roman" w:hAnsi="Consolas" w:cs="Times New Roman"/>
-          <w:color w:val="D4D4D4"/>
-          <w:sz w:val="21"/>
-          <w:szCs w:val="21"/>
-          <w:lang w:eastAsia="en-IN"/>
-        </w:rPr>
-        <w:t>=</w:t>
-      </w:r>
-      <w:r>
-        <w:rPr>
-          <w:rFonts w:ascii="Consolas" w:eastAsia="Times New Roman" w:hAnsi="Consolas" w:cs="Times New Roman"/>
-          <w:color w:val="CE9178"/>
-          <w:sz w:val="21"/>
-          <w:szCs w:val="21"/>
-          <w:lang w:eastAsia="en-IN"/>
-        </w:rPr>
-        <w:t>"glyphicon glyphicon-star filled"</w:t>
-      </w:r>
-      <w:r>
-        <w:rPr>
-          <w:rFonts w:ascii="Consolas" w:eastAsia="Times New Roman" w:hAnsi="Consolas" w:cs="Times New Roman"/>
-          <w:color w:val="808080"/>
-          <w:sz w:val="21"/>
-          <w:szCs w:val="21"/>
-          <w:lang w:eastAsia="en-IN"/>
-        </w:rPr>
-        <w:t>&gt;&lt;/</w:t>
-      </w:r>
-      <w:r>
-        <w:rPr>
-          <w:rFonts w:ascii="Consolas" w:eastAsia="Times New Roman" w:hAnsi="Consolas" w:cs="Times New Roman"/>
-          <w:color w:val="569CD6"/>
-          <w:sz w:val="21"/>
-          <w:szCs w:val="21"/>
-          <w:lang w:eastAsia="en-IN"/>
-        </w:rPr>
-        <w:t>span</w:t>
-      </w:r>
-      <w:r>
-        <w:rPr>
-          <w:rFonts w:ascii="Consolas" w:eastAsia="Times New Roman" w:hAnsi="Consolas" w:cs="Times New Roman"/>
-          <w:color w:val="808080"/>
-          <w:sz w:val="21"/>
-          <w:szCs w:val="21"/>
-          <w:lang w:eastAsia="en-IN"/>
-        </w:rPr>
-        <w:t>&gt;</w:t>
-      </w:r>
-    </w:p>
-    <w:p>
-      <w:pPr>
-        <w:shd w:val="clear" w:color="auto" w:fill="1E1E1E"/>
-        <w:spacing w:after="0" w:line="285" w:lineRule="atLeast"/>
-        <w:rPr>
-          <w:rFonts w:ascii="Consolas" w:eastAsia="Times New Roman" w:hAnsi="Consolas" w:cs="Times New Roman"/>
-          <w:color w:val="D4D4D4"/>
-          <w:sz w:val="21"/>
-          <w:szCs w:val="21"/>
-          <w:lang w:eastAsia="en-IN"/>
-        </w:rPr>
-      </w:pPr>
-      <w:r>
-        <w:rPr>
-          <w:rFonts w:ascii="Consolas" w:eastAsia="Times New Roman" w:hAnsi="Consolas" w:cs="Times New Roman"/>
-          <w:color w:val="D4D4D4"/>
-          <w:sz w:val="21"/>
-          <w:szCs w:val="21"/>
-          <w:lang w:eastAsia="en-IN"/>
-        </w:rPr>
-        <w:t>                                </w:t>
-      </w:r>
-      <w:r>
-        <w:rPr>
-          <w:rFonts w:ascii="Consolas" w:eastAsia="Times New Roman" w:hAnsi="Consolas" w:cs="Times New Roman"/>
-          <w:color w:val="808080"/>
-          <w:sz w:val="21"/>
-          <w:szCs w:val="21"/>
-          <w:lang w:eastAsia="en-IN"/>
-        </w:rPr>
-        <w:t>&lt;</w:t>
-      </w:r>
-      <w:r>
-        <w:rPr>
-          <w:rFonts w:ascii="Consolas" w:eastAsia="Times New Roman" w:hAnsi="Consolas" w:cs="Times New Roman"/>
-          <w:color w:val="569CD6"/>
-          <w:sz w:val="21"/>
-          <w:szCs w:val="21"/>
-          <w:lang w:eastAsia="en-IN"/>
-        </w:rPr>
-        <w:t>span</w:t>
-      </w:r>
-      <w:r>
-        <w:rPr>
-          <w:rFonts w:ascii="Consolas" w:eastAsia="Times New Roman" w:hAnsi="Consolas" w:cs="Times New Roman"/>
-          <w:color w:val="D4D4D4"/>
-          <w:sz w:val="21"/>
-          <w:szCs w:val="21"/>
-          <w:lang w:eastAsia="en-IN"/>
-        </w:rPr>
-        <w:t> </w:t>
-      </w:r>
-      <w:r>
-        <w:rPr>
-          <w:rFonts w:ascii="Consolas" w:eastAsia="Times New Roman" w:hAnsi="Consolas" w:cs="Times New Roman"/>
-          <w:color w:val="9CDCFE"/>
-          <w:sz w:val="21"/>
-          <w:szCs w:val="21"/>
-          <w:lang w:eastAsia="en-IN"/>
-        </w:rPr>
-        <w:t>class</w:t>
-      </w:r>
-      <w:r>
-        <w:rPr>
-          <w:rFonts w:ascii="Consolas" w:eastAsia="Times New Roman" w:hAnsi="Consolas" w:cs="Times New Roman"/>
-          <w:color w:val="D4D4D4"/>
-          <w:sz w:val="21"/>
-          <w:szCs w:val="21"/>
-          <w:lang w:eastAsia="en-IN"/>
-        </w:rPr>
-        <w:t>=</w:t>
-      </w:r>
-      <w:r>
-        <w:rPr>
-          <w:rFonts w:ascii="Consolas" w:eastAsia="Times New Roman" w:hAnsi="Consolas" w:cs="Times New Roman"/>
-          <w:color w:val="CE9178"/>
-          <w:sz w:val="21"/>
-          <w:szCs w:val="21"/>
-          <w:lang w:eastAsia="en-IN"/>
-        </w:rPr>
-        <w:t>"glyphicon glyphicon-star filled"</w:t>
-      </w:r>
-      <w:r>
-        <w:rPr>
-          <w:rFonts w:ascii="Consolas" w:eastAsia="Times New Roman" w:hAnsi="Consolas" w:cs="Times New Roman"/>
-          <w:color w:val="808080"/>
-          <w:sz w:val="21"/>
-          <w:szCs w:val="21"/>
-          <w:lang w:eastAsia="en-IN"/>
-        </w:rPr>
-        <w:t>&gt;&lt;/</w:t>
-      </w:r>
-      <w:r>
-        <w:rPr>
-          <w:rFonts w:ascii="Consolas" w:eastAsia="Times New Roman" w:hAnsi="Consolas" w:cs="Times New Roman"/>
-          <w:color w:val="569CD6"/>
-          <w:sz w:val="21"/>
-          <w:szCs w:val="21"/>
-          <w:lang w:eastAsia="en-IN"/>
-        </w:rPr>
-        <w:t>span</w:t>
-      </w:r>
-      <w:r>
-        <w:rPr>
-          <w:rFonts w:ascii="Consolas" w:eastAsia="Times New Roman" w:hAnsi="Consolas" w:cs="Times New Roman"/>
-          <w:color w:val="808080"/>
-          <w:sz w:val="21"/>
-          <w:szCs w:val="21"/>
-          <w:lang w:eastAsia="en-IN"/>
-        </w:rPr>
-        <w:t>&gt;</w:t>
-      </w:r>
-    </w:p>
-    <w:p>
-      <w:pPr>
-        <w:shd w:val="clear" w:color="auto" w:fill="1E1E1E"/>
-        <w:spacing w:after="0" w:line="285" w:lineRule="atLeast"/>
-        <w:rPr>
-          <w:rFonts w:ascii="Consolas" w:eastAsia="Times New Roman" w:hAnsi="Consolas" w:cs="Times New Roman"/>
-          <w:color w:val="D4D4D4"/>
-          <w:sz w:val="21"/>
-          <w:szCs w:val="21"/>
-          <w:lang w:eastAsia="en-IN"/>
-        </w:rPr>
-      </w:pPr>
-      <w:r>
-        <w:rPr>
-          <w:rFonts w:ascii="Consolas" w:eastAsia="Times New Roman" w:hAnsi="Consolas" w:cs="Times New Roman"/>
-          <w:color w:val="D4D4D4"/>
-          <w:sz w:val="21"/>
-          <w:szCs w:val="21"/>
-          <w:lang w:eastAsia="en-IN"/>
-        </w:rPr>
-        <w:t>                                </w:t>
-      </w:r>
-      <w:r>
-        <w:rPr>
-          <w:rFonts w:ascii="Consolas" w:eastAsia="Times New Roman" w:hAnsi="Consolas" w:cs="Times New Roman"/>
-          <w:color w:val="808080"/>
-          <w:sz w:val="21"/>
-          <w:szCs w:val="21"/>
-          <w:lang w:eastAsia="en-IN"/>
-        </w:rPr>
-        <w:t>&lt;/</w:t>
-      </w:r>
-      <w:r>
-        <w:rPr>
-          <w:rFonts w:ascii="Consolas" w:eastAsia="Times New Roman" w:hAnsi="Consolas" w:cs="Times New Roman"/>
-          <w:color w:val="569CD6"/>
-          <w:sz w:val="21"/>
-          <w:szCs w:val="21"/>
-          <w:lang w:eastAsia="en-IN"/>
-        </w:rPr>
-        <w:t>span</w:t>
-      </w:r>
-      <w:r>
-        <w:rPr>
-          <w:rFonts w:ascii="Consolas" w:eastAsia="Times New Roman" w:hAnsi="Consolas" w:cs="Times New Roman"/>
-          <w:color w:val="808080"/>
-          <w:sz w:val="21"/>
-          <w:szCs w:val="21"/>
-          <w:lang w:eastAsia="en-IN"/>
-        </w:rPr>
-        <w:t>&gt;</w:t>
-      </w:r>
-    </w:p>
-    <w:p>
-      <w:pPr>
-        <w:shd w:val="clear" w:color="auto" w:fill="1E1E1E"/>
-        <w:spacing w:after="0" w:line="285" w:lineRule="atLeast"/>
-        <w:rPr>
-          <w:rFonts w:ascii="Consolas" w:eastAsia="Times New Roman" w:hAnsi="Consolas" w:cs="Times New Roman"/>
-          <w:color w:val="D4D4D4"/>
-          <w:sz w:val="21"/>
-          <w:szCs w:val="21"/>
-          <w:lang w:eastAsia="en-IN"/>
-        </w:rPr>
-      </w:pPr>
-      <w:r>
-        <w:rPr>
-          <w:rFonts w:ascii="Consolas" w:eastAsia="Times New Roman" w:hAnsi="Consolas" w:cs="Times New Roman"/>
-          <w:color w:val="D4D4D4"/>
-          <w:sz w:val="21"/>
-          <w:szCs w:val="21"/>
-          <w:lang w:eastAsia="en-IN"/>
-        </w:rPr>
-        <w:t>                            </w:t>
-      </w:r>
-      <w:r>
-        <w:rPr>
-          <w:rFonts w:ascii="Consolas" w:eastAsia="Times New Roman" w:hAnsi="Consolas" w:cs="Times New Roman"/>
-          <w:color w:val="808080"/>
-          <w:sz w:val="21"/>
-          <w:szCs w:val="21"/>
-          <w:lang w:eastAsia="en-IN"/>
-        </w:rPr>
-        <w:t>&lt;/</w:t>
-      </w:r>
-      <w:r>
-        <w:rPr>
-          <w:rFonts w:ascii="Consolas" w:eastAsia="Times New Roman" w:hAnsi="Consolas" w:cs="Times New Roman"/>
-          <w:color w:val="569CD6"/>
-          <w:sz w:val="21"/>
-          <w:szCs w:val="21"/>
-          <w:lang w:eastAsia="en-IN"/>
-        </w:rPr>
-        <w:t>li</w:t>
-      </w:r>
-      <w:r>
-        <w:rPr>
-          <w:rFonts w:ascii="Consolas" w:eastAsia="Times New Roman" w:hAnsi="Consolas" w:cs="Times New Roman"/>
-          <w:color w:val="808080"/>
-          <w:sz w:val="21"/>
-          <w:szCs w:val="21"/>
-          <w:lang w:eastAsia="en-IN"/>
-        </w:rPr>
-        <w:t>&gt;</w:t>
-      </w:r>
-    </w:p>
-    <w:p>
-      <w:pPr>
-        <w:jc w:val="both"/>
-        <w:rPr>
-          <w:rFonts w:ascii="Courier New" w:hAnsi="Courier New" w:cs="Courier New"/>
-          <w:sz w:val="24"/>
-          <w:szCs w:val="32"/>
-        </w:rPr>
-      </w:pPr>
+        <w:jc w:val="both"/>
+        <w:rPr>
+          <w:rFonts w:ascii="Courier New" w:hAnsi="Courier New" w:cs="Courier New"/>
+          <w:sz w:val="24"/>
+          <w:szCs w:val="32"/>
+        </w:rPr>
+      </w:pPr>
+      <w:r>
+        <w:rPr>
+          <w:rFonts w:ascii="Courier New" w:hAnsi="Courier New" w:cs="Courier New"/>
+          <w:sz w:val="24"/>
+          <w:szCs w:val="32"/>
+        </w:rPr>
+        <w:t>&lt;li&gt;</w:t>
+      </w:r>
+    </w:p>
+    <w:p>
+      <w:pPr>
+        <w:jc w:val="both"/>
+        <w:rPr>
+          <w:rFonts w:ascii="Courier New" w:hAnsi="Courier New" w:cs="Courier New"/>
+          <w:sz w:val="24"/>
+          <w:szCs w:val="32"/>
+        </w:rPr>
+      </w:pPr>
+      <w:r>
+        <w:rPr>
+          <w:rFonts w:ascii="Courier New" w:hAnsi="Courier New" w:cs="Courier New"/>
+          <w:sz w:val="24"/>
+          <w:szCs w:val="32"/>
+        </w:rPr>
+        <w:t xml:space="preserve">                                &lt;span class="ability-title"&gt;C/C++&lt;/span&gt;</w:t>
+      </w:r>
+    </w:p>
+    <w:p>
+      <w:pPr>
+        <w:jc w:val="both"/>
+        <w:rPr>
+          <w:rFonts w:ascii="Courier New" w:hAnsi="Courier New" w:cs="Courier New"/>
+          <w:sz w:val="24"/>
+          <w:szCs w:val="32"/>
+        </w:rPr>
+      </w:pPr>
+      <w:r>
+        <w:rPr>
+          <w:rFonts w:ascii="Courier New" w:hAnsi="Courier New" w:cs="Courier New"/>
+          <w:sz w:val="24"/>
+          <w:szCs w:val="32"/>
+        </w:rPr>
+        <w:t xml:space="preserve">                                &lt;span class="ability-score"&gt;</w:t>
+      </w:r>
+    </w:p>
+    <w:p>
+      <w:pPr>
+        <w:jc w:val="both"/>
+        <w:rPr>
+          <w:rFonts w:ascii="Courier New" w:hAnsi="Courier New" w:cs="Courier New"/>
+          <w:sz w:val="24"/>
+          <w:szCs w:val="32"/>
+        </w:rPr>
+      </w:pPr>
+      <w:r>
+        <w:rPr>
+          <w:rFonts w:ascii="Courier New" w:hAnsi="Courier New" w:cs="Courier New"/>
+          <w:sz w:val="24"/>
+          <w:szCs w:val="32"/>
+        </w:rPr>
+        <w:t xml:space="preserve">                                    &lt;span class="</w:t>
+      </w:r>
+      <w:proofErr w:type="spellStart"/>
+      <w:r>
+        <w:rPr>
+          <w:rFonts w:ascii="Courier New" w:hAnsi="Courier New" w:cs="Courier New"/>
+          <w:sz w:val="24"/>
+          <w:szCs w:val="32"/>
+        </w:rPr>
+        <w:t>glyphicon</w:t>
+      </w:r>
+      <w:proofErr w:type="spellEnd"/>
+      <w:r>
+        <w:rPr>
+          <w:rFonts w:ascii="Courier New" w:hAnsi="Courier New" w:cs="Courier New"/>
+          <w:sz w:val="24"/>
+          <w:szCs w:val="32"/>
+        </w:rPr>
+        <w:t xml:space="preserve"> </w:t>
+      </w:r>
+      <w:proofErr w:type="spellStart"/>
+      <w:r>
+        <w:rPr>
+          <w:rFonts w:ascii="Courier New" w:hAnsi="Courier New" w:cs="Courier New"/>
+          <w:sz w:val="24"/>
+          <w:szCs w:val="32"/>
+        </w:rPr>
+        <w:t>glyphicon</w:t>
+      </w:r>
+      <w:proofErr w:type="spellEnd"/>
+      <w:r>
+        <w:rPr>
+          <w:rFonts w:ascii="Courier New" w:hAnsi="Courier New" w:cs="Courier New"/>
+          <w:sz w:val="24"/>
+          <w:szCs w:val="32"/>
+        </w:rPr>
+        <w:t>-star filled"&gt;&lt;/span&gt;</w:t>
+      </w:r>
+    </w:p>
+    <w:p>
+      <w:pPr>
+        <w:jc w:val="both"/>
+        <w:rPr>
+          <w:rFonts w:ascii="Courier New" w:hAnsi="Courier New" w:cs="Courier New"/>
+          <w:sz w:val="24"/>
+          <w:szCs w:val="32"/>
+        </w:rPr>
+      </w:pPr>
+      <w:r>
+        <w:rPr>
+          <w:rFonts w:ascii="Courier New" w:hAnsi="Courier New" w:cs="Courier New"/>
+          <w:sz w:val="24"/>
+          <w:szCs w:val="32"/>
+        </w:rPr>
+        <w:t xml:space="preserve">                                &lt;span class="</w:t>
+      </w:r>
+      <w:proofErr w:type="spellStart"/>
+      <w:r>
+        <w:rPr>
+          <w:rFonts w:ascii="Courier New" w:hAnsi="Courier New" w:cs="Courier New"/>
+          <w:sz w:val="24"/>
+          <w:szCs w:val="32"/>
+        </w:rPr>
+        <w:t>glyphicon</w:t>
+      </w:r>
+      <w:proofErr w:type="spellEnd"/>
+      <w:r>
+        <w:rPr>
+          <w:rFonts w:ascii="Courier New" w:hAnsi="Courier New" w:cs="Courier New"/>
+          <w:sz w:val="24"/>
+          <w:szCs w:val="32"/>
+        </w:rPr>
+        <w:t xml:space="preserve"> </w:t>
+      </w:r>
+      <w:proofErr w:type="spellStart"/>
+      <w:r>
+        <w:rPr>
+          <w:rFonts w:ascii="Courier New" w:hAnsi="Courier New" w:cs="Courier New"/>
+          <w:sz w:val="24"/>
+          <w:szCs w:val="32"/>
+        </w:rPr>
+        <w:t>glyphicon</w:t>
+      </w:r>
+      <w:proofErr w:type="spellEnd"/>
+      <w:r>
+        <w:rPr>
+          <w:rFonts w:ascii="Courier New" w:hAnsi="Courier New" w:cs="Courier New"/>
+          <w:sz w:val="24"/>
+          <w:szCs w:val="32"/>
+        </w:rPr>
+        <w:t>-star filled"&gt;&lt;/span&gt;</w:t>
+      </w:r>
+    </w:p>
+    <w:p>
+      <w:pPr>
+        <w:jc w:val="both"/>
+        <w:rPr>
+          <w:rFonts w:ascii="Courier New" w:hAnsi="Courier New" w:cs="Courier New"/>
+          <w:sz w:val="24"/>
+          <w:szCs w:val="32"/>
+        </w:rPr>
+      </w:pPr>
+      <w:r>
+        <w:rPr>
+          <w:rFonts w:ascii="Courier New" w:hAnsi="Courier New" w:cs="Courier New"/>
+          <w:sz w:val="24"/>
+          <w:szCs w:val="32"/>
+        </w:rPr>
+        <w:t xml:space="preserve">                                &lt;span class="</w:t>
+      </w:r>
+      <w:proofErr w:type="spellStart"/>
+      <w:r>
+        <w:rPr>
+          <w:rFonts w:ascii="Courier New" w:hAnsi="Courier New" w:cs="Courier New"/>
+          <w:sz w:val="24"/>
+          <w:szCs w:val="32"/>
+        </w:rPr>
+        <w:t>glyphicon</w:t>
+      </w:r>
+      <w:proofErr w:type="spellEnd"/>
+      <w:r>
+        <w:rPr>
+          <w:rFonts w:ascii="Courier New" w:hAnsi="Courier New" w:cs="Courier New"/>
+          <w:sz w:val="24"/>
+          <w:szCs w:val="32"/>
+        </w:rPr>
+        <w:t xml:space="preserve"> </w:t>
+      </w:r>
+      <w:proofErr w:type="spellStart"/>
+      <w:r>
+        <w:rPr>
+          <w:rFonts w:ascii="Courier New" w:hAnsi="Courier New" w:cs="Courier New"/>
+          <w:sz w:val="24"/>
+          <w:szCs w:val="32"/>
+        </w:rPr>
+        <w:t>glyphicon</w:t>
+      </w:r>
+      <w:proofErr w:type="spellEnd"/>
+      <w:r>
+        <w:rPr>
+          <w:rFonts w:ascii="Courier New" w:hAnsi="Courier New" w:cs="Courier New"/>
+          <w:sz w:val="24"/>
+          <w:szCs w:val="32"/>
+        </w:rPr>
+        <w:t>-star filled"&gt;&lt;/span&gt;</w:t>
+      </w:r>
+    </w:p>
+    <w:p>
+      <w:pPr>
+        <w:jc w:val="both"/>
+        <w:rPr>
+          <w:rFonts w:ascii="Courier New" w:hAnsi="Courier New" w:cs="Courier New"/>
+          <w:sz w:val="24"/>
+          <w:szCs w:val="32"/>
+        </w:rPr>
+      </w:pPr>
+      <w:r>
+        <w:rPr>
+          <w:rFonts w:ascii="Courier New" w:hAnsi="Courier New" w:cs="Courier New"/>
+          <w:sz w:val="24"/>
+          <w:szCs w:val="32"/>
+        </w:rPr>
+        <w:t xml:space="preserve">                                &lt;span class="</w:t>
+      </w:r>
+      <w:proofErr w:type="spellStart"/>
+      <w:r>
+        <w:rPr>
+          <w:rFonts w:ascii="Courier New" w:hAnsi="Courier New" w:cs="Courier New"/>
+          <w:sz w:val="24"/>
+          <w:szCs w:val="32"/>
+        </w:rPr>
+        <w:t>glyphicon</w:t>
+      </w:r>
+      <w:proofErr w:type="spellEnd"/>
+      <w:r>
+        <w:rPr>
+          <w:rFonts w:ascii="Courier New" w:hAnsi="Courier New" w:cs="Courier New"/>
+          <w:sz w:val="24"/>
+          <w:szCs w:val="32"/>
+        </w:rPr>
+        <w:t xml:space="preserve"> </w:t>
+      </w:r>
+      <w:proofErr w:type="spellStart"/>
+      <w:r>
+        <w:rPr>
+          <w:rFonts w:ascii="Courier New" w:hAnsi="Courier New" w:cs="Courier New"/>
+          <w:sz w:val="24"/>
+          <w:szCs w:val="32"/>
+        </w:rPr>
+        <w:t>glyphicon</w:t>
+      </w:r>
+      <w:proofErr w:type="spellEnd"/>
+      <w:r>
+        <w:rPr>
+          <w:rFonts w:ascii="Courier New" w:hAnsi="Courier New" w:cs="Courier New"/>
+          <w:sz w:val="24"/>
+          <w:szCs w:val="32"/>
+        </w:rPr>
+        <w:t>-star filled"&gt;&lt;/span&gt;</w:t>
+      </w:r>
+    </w:p>
+    <w:p>
+      <w:pPr>
+        <w:jc w:val="both"/>
+        <w:rPr>
+          <w:rFonts w:ascii="Courier New" w:hAnsi="Courier New" w:cs="Courier New"/>
+          <w:sz w:val="24"/>
+          <w:szCs w:val="32"/>
+        </w:rPr>
+      </w:pPr>
+      <w:r>
+        <w:rPr>
+          <w:rFonts w:ascii="Courier New" w:hAnsi="Courier New" w:cs="Courier New"/>
+          <w:sz w:val="24"/>
+          <w:szCs w:val="32"/>
+        </w:rPr>
+        <w:t xml:space="preserve">                                &lt;span class="</w:t>
+      </w:r>
+      <w:proofErr w:type="spellStart"/>
+      <w:r>
+        <w:rPr>
+          <w:rFonts w:ascii="Courier New" w:hAnsi="Courier New" w:cs="Courier New"/>
+          <w:sz w:val="24"/>
+          <w:szCs w:val="32"/>
+        </w:rPr>
+        <w:t>glyphicon</w:t>
+      </w:r>
+      <w:proofErr w:type="spellEnd"/>
+      <w:r>
+        <w:rPr>
+          <w:rFonts w:ascii="Courier New" w:hAnsi="Courier New" w:cs="Courier New"/>
+          <w:sz w:val="24"/>
+          <w:szCs w:val="32"/>
+        </w:rPr>
+        <w:t xml:space="preserve"> </w:t>
+      </w:r>
+      <w:proofErr w:type="spellStart"/>
+      <w:r>
+        <w:rPr>
+          <w:rFonts w:ascii="Courier New" w:hAnsi="Courier New" w:cs="Courier New"/>
+          <w:sz w:val="24"/>
+          <w:szCs w:val="32"/>
+        </w:rPr>
+        <w:t>glyphicon</w:t>
+      </w:r>
+      <w:proofErr w:type="spellEnd"/>
+      <w:r>
+        <w:rPr>
+          <w:rFonts w:ascii="Courier New" w:hAnsi="Courier New" w:cs="Courier New"/>
+          <w:sz w:val="24"/>
+          <w:szCs w:val="32"/>
+        </w:rPr>
+        <w:t>-star filled"&gt;&lt;/span&gt;</w:t>
+      </w:r>
+    </w:p>
+    <w:p>
+      <w:pPr>
+        <w:jc w:val="both"/>
+        <w:rPr>
+          <w:rFonts w:ascii="Courier New" w:hAnsi="Courier New" w:cs="Courier New"/>
+          <w:sz w:val="24"/>
+          <w:szCs w:val="32"/>
+        </w:rPr>
+      </w:pPr>
+      <w:r>
+        <w:rPr>
+          <w:rFonts w:ascii="Courier New" w:hAnsi="Courier New" w:cs="Courier New"/>
+          <w:sz w:val="24"/>
+          <w:szCs w:val="32"/>
+        </w:rPr>
+        <w:t xml:space="preserve">                                &lt;/span&gt;</w:t>
+      </w:r>
+    </w:p>
+    <w:p>
+      <w:pPr>
+        <w:jc w:val="both"/>
+        <w:rPr>
+          <w:rFonts w:ascii="Courier New" w:hAnsi="Courier New" w:cs="Courier New"/>
+          <w:sz w:val="24"/>
+          <w:szCs w:val="32"/>
+        </w:rPr>
+      </w:pPr>
+      <w:r>
+        <w:rPr>
+          <w:rFonts w:ascii="Courier New" w:hAnsi="Courier New" w:cs="Courier New"/>
+          <w:sz w:val="24"/>
+          <w:szCs w:val="32"/>
+        </w:rPr>
+        <w:t xml:space="preserve">                            &lt;/li&gt;</w:t>
+      </w:r>
     </w:p>
     <w:p>
       <w:pPr>

</xml_diff>